<commit_message>
up parser de movimentações
</commit_message>
<xml_diff>
--- a/misc/Glossário-Datajud-Processos.docx
+++ b/misc/Glossário-Datajud-Processos.docx
@@ -37,13 +37,34 @@
           <w:sz w:val="44"/>
           <w:szCs w:val="44"/>
         </w:rPr>
-        <w:t>e atributos do Datajud:</w:t>
-      </w:r>
-    </w:p>
-    <w:p>
-      <w:pPr>
-        <w:jc w:val="both"/>
-      </w:pPr>
+        <w:t xml:space="preserve">e atributos do </w:t>
+      </w:r>
+      <w:proofErr w:type="spellStart"/>
+      <w:r>
+        <w:rPr>
+          <w:b/>
+          <w:bCs/>
+          <w:sz w:val="44"/>
+          <w:szCs w:val="44"/>
+        </w:rPr>
+        <w:t>Datajud</w:t>
+      </w:r>
+      <w:proofErr w:type="spellEnd"/>
+      <w:r>
+        <w:rPr>
+          <w:b/>
+          <w:bCs/>
+          <w:sz w:val="44"/>
+          <w:szCs w:val="44"/>
+        </w:rPr>
+        <w:t>:</w:t>
+      </w:r>
+    </w:p>
+    <w:p>
+      <w:pPr>
+        <w:jc w:val="both"/>
+      </w:pPr>
+      <w:proofErr w:type="spellStart"/>
       <w:r>
         <w:rPr>
           <w:b/>
@@ -51,6 +72,7 @@
         </w:rPr>
         <w:t>millisInsercao</w:t>
       </w:r>
+      <w:proofErr w:type="spellEnd"/>
       <w:r>
         <w:t xml:space="preserve">: </w:t>
       </w:r>
@@ -58,7 +80,15 @@
         <w:t>c</w:t>
       </w:r>
       <w:r>
-        <w:t>ampo interno com data e hora em milissegundos que representa quando o arquivo foi indexado no Datajud;</w:t>
+        <w:t xml:space="preserve">ampo interno com data e hora em milissegundos que representa quando o arquivo foi indexado no </w:t>
+      </w:r>
+      <w:proofErr w:type="spellStart"/>
+      <w:r>
+        <w:t>Datajud</w:t>
+      </w:r>
+      <w:proofErr w:type="spellEnd"/>
+      <w:r>
+        <w:t>;</w:t>
       </w:r>
     </w:p>
     <w:p>
@@ -86,6 +116,7 @@
       <w:pPr>
         <w:jc w:val="both"/>
       </w:pPr>
+      <w:proofErr w:type="spellStart"/>
       <w:r>
         <w:rPr>
           <w:b/>
@@ -93,6 +124,7 @@
         </w:rPr>
         <w:t>siglaTribunal</w:t>
       </w:r>
+      <w:proofErr w:type="spellEnd"/>
       <w:r>
         <w:t>: campo identificado</w:t>
       </w:r>
@@ -140,6 +172,7 @@
           <w:bCs/>
         </w:rPr>
       </w:pPr>
+      <w:proofErr w:type="spellStart"/>
       <w:r>
         <w:rPr>
           <w:b/>
@@ -147,6 +180,7 @@
         </w:rPr>
         <w:t>dadosBasicos.assunto</w:t>
       </w:r>
+      <w:proofErr w:type="spellEnd"/>
       <w:r>
         <w:rPr>
           <w:b/>
@@ -159,28 +193,7 @@
           <w:b/>
           <w:bCs/>
         </w:rPr>
-        <w:t xml:space="preserve"> - r</w:t>
-      </w:r>
-      <w:r>
-        <w:rPr>
-          <w:b/>
-          <w:bCs/>
-        </w:rPr>
-        <w:t>elação com sgt_</w:t>
-      </w:r>
-      <w:r>
-        <w:rPr>
-          <w:b/>
-          <w:bCs/>
-        </w:rPr>
-        <w:t>assuntos</w:t>
-      </w:r>
-      <w:r>
-        <w:rPr>
-          <w:b/>
-          <w:bCs/>
-        </w:rPr>
-        <w:t>.csv</w:t>
+        <w:t xml:space="preserve"> - relação com sgt_assuntos.csv</w:t>
       </w:r>
       <w:r>
         <w:rPr>
@@ -199,6 +212,8 @@
           <w:bCs/>
         </w:rPr>
       </w:pPr>
+      <w:proofErr w:type="spellStart"/>
+      <w:proofErr w:type="gramStart"/>
       <w:r>
         <w:rPr>
           <w:b/>
@@ -211,11 +226,21 @@
           <w:b/>
           <w:bCs/>
         </w:rPr>
-        <w:t xml:space="preserve">.principal: </w:t>
+        <w:t>.principal</w:t>
+      </w:r>
+      <w:proofErr w:type="spellEnd"/>
+      <w:proofErr w:type="gramEnd"/>
+      <w:r>
+        <w:rPr>
+          <w:b/>
+          <w:bCs/>
+        </w:rPr>
+        <w:t xml:space="preserve">: </w:t>
       </w:r>
       <w:r>
         <w:t xml:space="preserve">atributo do tipo </w:t>
       </w:r>
+      <w:proofErr w:type="spellStart"/>
       <w:r>
         <w:rPr>
           <w:i/>
@@ -223,6 +248,7 @@
         </w:rPr>
         <w:t>boolean</w:t>
       </w:r>
+      <w:proofErr w:type="spellEnd"/>
       <w:r>
         <w:t xml:space="preserve"> que informa se o assunto referido é o assunto principal do processo.</w:t>
       </w:r>
@@ -270,6 +296,8 @@
           <w:bCs/>
         </w:rPr>
       </w:pPr>
+      <w:proofErr w:type="spellStart"/>
+      <w:proofErr w:type="gramStart"/>
       <w:r>
         <w:rPr>
           <w:b/>
@@ -282,7 +310,16 @@
           <w:b/>
           <w:bCs/>
         </w:rPr>
-        <w:t xml:space="preserve">.assuntoLocal: </w:t>
+        <w:t>.assuntoLocal</w:t>
+      </w:r>
+      <w:proofErr w:type="spellEnd"/>
+      <w:proofErr w:type="gramEnd"/>
+      <w:r>
+        <w:rPr>
+          <w:b/>
+          <w:bCs/>
+        </w:rPr>
+        <w:t xml:space="preserve">: </w:t>
       </w:r>
     </w:p>
     <w:p>
@@ -290,6 +327,8 @@
         <w:ind w:left="708" w:firstLine="708"/>
         <w:jc w:val="both"/>
       </w:pPr>
+      <w:proofErr w:type="spellStart"/>
+      <w:proofErr w:type="gramStart"/>
       <w:r>
         <w:rPr>
           <w:b/>
@@ -311,6 +350,8 @@
         </w:rPr>
         <w:t>codigoAssunto</w:t>
       </w:r>
+      <w:proofErr w:type="spellEnd"/>
+      <w:proofErr w:type="gramEnd"/>
       <w:r>
         <w:rPr>
           <w:b/>
@@ -327,6 +368,8 @@
         <w:ind w:left="708" w:firstLine="708"/>
         <w:jc w:val="both"/>
       </w:pPr>
+      <w:proofErr w:type="spellStart"/>
+      <w:proofErr w:type="gramStart"/>
       <w:r>
         <w:rPr>
           <w:b/>
@@ -348,6 +391,8 @@
         </w:rPr>
         <w:t>codigoPaiNacional</w:t>
       </w:r>
+      <w:proofErr w:type="spellEnd"/>
+      <w:proofErr w:type="gramEnd"/>
       <w:r>
         <w:rPr>
           <w:b/>
@@ -370,6 +415,8 @@
         <w:ind w:left="708" w:firstLine="708"/>
         <w:jc w:val="both"/>
       </w:pPr>
+      <w:proofErr w:type="spellStart"/>
+      <w:proofErr w:type="gramStart"/>
       <w:r>
         <w:rPr>
           <w:b/>
@@ -382,7 +429,16 @@
           <w:b/>
           <w:bCs/>
         </w:rPr>
-        <w:t>.assuntoLocal.descricao:</w:t>
+        <w:t>.assuntoLocal.descricao</w:t>
+      </w:r>
+      <w:proofErr w:type="spellEnd"/>
+      <w:proofErr w:type="gramEnd"/>
+      <w:r>
+        <w:rPr>
+          <w:b/>
+          <w:bCs/>
+        </w:rPr>
+        <w:t>:</w:t>
       </w:r>
       <w:r>
         <w:t xml:space="preserve"> </w:t>
@@ -450,6 +506,8 @@
           <w:bCs/>
         </w:rPr>
       </w:pPr>
+      <w:proofErr w:type="spellStart"/>
+      <w:proofErr w:type="gramStart"/>
       <w:r>
         <w:rPr>
           <w:b/>
@@ -462,7 +520,16 @@
           <w:b/>
           <w:bCs/>
         </w:rPr>
-        <w:t xml:space="preserve">.codigoNacional: </w:t>
+        <w:t>.codigoNacional</w:t>
+      </w:r>
+      <w:proofErr w:type="spellEnd"/>
+      <w:proofErr w:type="gramEnd"/>
+      <w:r>
+        <w:rPr>
+          <w:b/>
+          <w:bCs/>
+        </w:rPr>
+        <w:t xml:space="preserve">: </w:t>
       </w:r>
       <w:r>
         <w:t>elemento destinado a que se informe o código de assunto existente na tabela nacional unificada decorrente da Resolução 46;</w:t>
@@ -489,6 +556,7 @@
       <w:pPr>
         <w:jc w:val="both"/>
       </w:pPr>
+      <w:proofErr w:type="spellStart"/>
       <w:r>
         <w:rPr>
           <w:b/>
@@ -503,6 +571,7 @@
         </w:rPr>
         <w:t>processoVinculado</w:t>
       </w:r>
+      <w:proofErr w:type="spellEnd"/>
       <w:r>
         <w:rPr>
           <w:b/>
@@ -534,6 +603,7 @@
           <w:bCs/>
         </w:rPr>
       </w:pPr>
+      <w:proofErr w:type="spellStart"/>
       <w:r>
         <w:rPr>
           <w:b/>
@@ -549,6 +619,7 @@
         </w:rPr>
         <w:t>relacaoIncidental</w:t>
       </w:r>
+      <w:proofErr w:type="spellEnd"/>
       <w:r>
         <w:rPr>
           <w:b/>
@@ -591,6 +662,7 @@
       <w:pPr>
         <w:jc w:val="both"/>
       </w:pPr>
+      <w:proofErr w:type="spellStart"/>
       <w:r>
         <w:rPr>
           <w:b/>
@@ -605,6 +677,7 @@
         </w:rPr>
         <w:t>prioridade</w:t>
       </w:r>
+      <w:proofErr w:type="spellEnd"/>
       <w:r>
         <w:t xml:space="preserve">: </w:t>
       </w:r>
@@ -679,12 +752,21 @@
       <w:pPr>
         <w:jc w:val="both"/>
       </w:pPr>
-      <w:r>
-        <w:rPr>
-          <w:b/>
-          <w:bCs/>
-        </w:rPr>
-        <w:t>dadosBasicos.valorCausa:</w:t>
+      <w:proofErr w:type="spellStart"/>
+      <w:r>
+        <w:rPr>
+          <w:b/>
+          <w:bCs/>
+        </w:rPr>
+        <w:t>dadosBasicos.valorCausa</w:t>
+      </w:r>
+      <w:proofErr w:type="spellEnd"/>
+      <w:r>
+        <w:rPr>
+          <w:b/>
+          <w:bCs/>
+        </w:rPr>
+        <w:t>:</w:t>
       </w:r>
       <w:r>
         <w:rPr>
@@ -708,6 +790,8 @@
           <w:bCs/>
         </w:rPr>
       </w:pPr>
+      <w:proofErr w:type="spellStart"/>
+      <w:proofErr w:type="gramStart"/>
       <w:r>
         <w:rPr>
           <w:b/>
@@ -736,6 +820,8 @@
         </w:rPr>
         <w:t>nomeOrgao</w:t>
       </w:r>
+      <w:proofErr w:type="spellEnd"/>
+      <w:proofErr w:type="gramEnd"/>
       <w:r>
         <w:rPr>
           <w:b/>
@@ -755,6 +841,8 @@
           <w:bCs/>
         </w:rPr>
       </w:pPr>
+      <w:proofErr w:type="spellStart"/>
+      <w:proofErr w:type="gramStart"/>
       <w:r>
         <w:rPr>
           <w:b/>
@@ -783,6 +871,8 @@
         </w:rPr>
         <w:t>codigoMunicipioIBGE</w:t>
       </w:r>
+      <w:proofErr w:type="spellEnd"/>
+      <w:proofErr w:type="gramEnd"/>
       <w:r>
         <w:rPr>
           <w:b/>
@@ -802,6 +892,8 @@
           <w:bCs/>
         </w:rPr>
       </w:pPr>
+      <w:proofErr w:type="spellStart"/>
+      <w:proofErr w:type="gramStart"/>
       <w:r>
         <w:rPr>
           <w:b/>
@@ -830,6 +922,8 @@
         </w:rPr>
         <w:t>codigoOrgao</w:t>
       </w:r>
+      <w:proofErr w:type="spellEnd"/>
+      <w:proofErr w:type="gramEnd"/>
       <w:r>
         <w:rPr>
           <w:b/>
@@ -849,6 +943,7 @@
           <w:bCs/>
         </w:rPr>
       </w:pPr>
+      <w:proofErr w:type="spellStart"/>
       <w:r>
         <w:rPr>
           <w:b/>
@@ -877,6 +972,7 @@
         </w:rPr>
         <w:t>instancia</w:t>
       </w:r>
+      <w:proofErr w:type="spellEnd"/>
       <w:r>
         <w:rPr>
           <w:b/>
@@ -895,6 +991,7 @@
       <w:pPr>
         <w:jc w:val="both"/>
       </w:pPr>
+      <w:proofErr w:type="spellStart"/>
       <w:r>
         <w:rPr>
           <w:b/>
@@ -909,6 +1006,7 @@
         </w:rPr>
         <w:t>outrosnumeros</w:t>
       </w:r>
+      <w:proofErr w:type="spellEnd"/>
       <w:r>
         <w:rPr>
           <w:b/>
@@ -933,13 +1031,24 @@
       <w:pPr>
         <w:jc w:val="both"/>
       </w:pPr>
-      <w:r>
-        <w:rPr>
-          <w:b/>
-          <w:bCs/>
-        </w:rPr>
-        <w:t>dadosBasicos.numero</w:t>
-      </w:r>
+      <w:proofErr w:type="spellStart"/>
+      <w:r>
+        <w:rPr>
+          <w:b/>
+          <w:bCs/>
+        </w:rPr>
+        <w:t>dadosBasicos.</w:t>
+      </w:r>
+      <w:proofErr w:type="gramStart"/>
+      <w:r>
+        <w:rPr>
+          <w:b/>
+          <w:bCs/>
+        </w:rPr>
+        <w:t>numero</w:t>
+      </w:r>
+      <w:proofErr w:type="spellEnd"/>
+      <w:proofErr w:type="gramEnd"/>
       <w:r>
         <w:t xml:space="preserve">: </w:t>
       </w:r>
@@ -960,6 +1069,7 @@
       <w:pPr>
         <w:jc w:val="both"/>
       </w:pPr>
+      <w:proofErr w:type="spellStart"/>
       <w:r>
         <w:rPr>
           <w:b/>
@@ -981,6 +1091,7 @@
         </w:rPr>
         <w:t>ncia</w:t>
       </w:r>
+      <w:proofErr w:type="spellEnd"/>
       <w:r>
         <w:t>:</w:t>
       </w:r>
@@ -992,6 +1103,7 @@
       <w:pPr>
         <w:jc w:val="both"/>
       </w:pPr>
+      <w:proofErr w:type="spellStart"/>
       <w:r>
         <w:rPr>
           <w:b/>
@@ -1006,6 +1118,7 @@
         </w:rPr>
         <w:t>classeProcessual</w:t>
       </w:r>
+      <w:proofErr w:type="spellEnd"/>
       <w:r>
         <w:rPr>
           <w:b/>
@@ -1025,38 +1138,45 @@
           <w:bCs/>
           <w:u w:val="single"/>
         </w:rPr>
-        <w:t>Re</w:t>
-      </w:r>
-      <w:r>
-        <w:rPr>
-          <w:b/>
-          <w:bCs/>
-          <w:u w:val="single"/>
-        </w:rPr>
-        <w:t>lação com sgt_</w:t>
-      </w:r>
-      <w:r>
-        <w:rPr>
-          <w:b/>
-          <w:bCs/>
-          <w:u w:val="single"/>
-        </w:rPr>
-        <w:t>classes</w:t>
-      </w:r>
-      <w:r>
-        <w:rPr>
-          <w:b/>
-          <w:bCs/>
-          <w:u w:val="single"/>
-        </w:rPr>
-        <w:t>.csv</w:t>
-      </w:r>
-      <w:r>
-        <w:rPr>
-          <w:b/>
-          <w:bCs/>
-          <w:u w:val="single"/>
-        </w:rPr>
+        <w:t>Relação com sgt_classes.csv;</w:t>
+      </w:r>
+    </w:p>
+    <w:p>
+      <w:pPr>
+        <w:jc w:val="both"/>
+      </w:pPr>
+      <w:proofErr w:type="spellStart"/>
+      <w:r>
+        <w:rPr>
+          <w:b/>
+          <w:bCs/>
+        </w:rPr>
+        <w:t>dadosBasicos.codigoLocalidade</w:t>
+      </w:r>
+      <w:proofErr w:type="spellEnd"/>
+      <w:r>
+        <w:rPr>
+          <w:b/>
+          <w:bCs/>
+        </w:rPr>
+        <w:t>: c</w:t>
+      </w:r>
+      <w:r>
+        <w:t>ódigo identificador da localidade a que pertence ou</w:t>
+      </w:r>
+      <w:r>
+        <w:t xml:space="preserve"> </w:t>
+      </w:r>
+      <w:r>
+        <w:t>deve pertencer o processo. Deve ser utilizado o código do município, segundo códigos do IBGE</w:t>
+      </w:r>
+      <w:r>
+        <w:t xml:space="preserve"> </w:t>
+      </w:r>
+      <w:r>
+        <w:t>disponíveis em www.ibge.gov.br (usar códigos com sete dígitos)</w:t>
+      </w:r>
+      <w:r>
         <w:t>;</w:t>
       </w:r>
     </w:p>
@@ -1064,34 +1184,31 @@
       <w:pPr>
         <w:jc w:val="both"/>
       </w:pPr>
-      <w:r>
-        <w:rPr>
-          <w:b/>
-          <w:bCs/>
-        </w:rPr>
-        <w:t>dadosBasicos.codigoLocalidade</w:t>
-      </w:r>
-      <w:r>
-        <w:rPr>
-          <w:b/>
-          <w:bCs/>
-        </w:rPr>
-        <w:t>: c</w:t>
-      </w:r>
-      <w:r>
-        <w:t>ódigo identificador da localidade a que pertence ou</w:t>
-      </w:r>
-      <w:r>
-        <w:t xml:space="preserve"> </w:t>
-      </w:r>
-      <w:r>
-        <w:t>deve pertencer o processo. Deve ser utilizado o código do município, segundo códigos do IBGE</w:t>
-      </w:r>
-      <w:r>
-        <w:t xml:space="preserve"> </w:t>
-      </w:r>
-      <w:r>
-        <w:t>disponíveis em www.ibge.gov.br (usar códigos com sete dígitos)</w:t>
+      <w:proofErr w:type="spellStart"/>
+      <w:r>
+        <w:rPr>
+          <w:b/>
+          <w:bCs/>
+        </w:rPr>
+        <w:t>dadosBasicos.</w:t>
+      </w:r>
+      <w:r>
+        <w:rPr>
+          <w:b/>
+          <w:bCs/>
+        </w:rPr>
+        <w:t>nivelSigilo</w:t>
+      </w:r>
+      <w:proofErr w:type="spellEnd"/>
+      <w:r>
+        <w:rPr>
+          <w:b/>
+          <w:bCs/>
+        </w:rPr>
+        <w:t xml:space="preserve">: </w:t>
+      </w:r>
+      <w:r>
+        <w:t>nível de sigilo a ser aplicado ao processo</w:t>
       </w:r>
       <w:r>
         <w:t>;</w:t>
@@ -1101,6 +1218,7 @@
       <w:pPr>
         <w:jc w:val="both"/>
       </w:pPr>
+      <w:proofErr w:type="spellStart"/>
       <w:r>
         <w:rPr>
           <w:b/>
@@ -1113,10 +1231,37 @@
           <w:b/>
           <w:bCs/>
         </w:rPr>
-        <w:t xml:space="preserve">nivelSigilo: </w:t>
-      </w:r>
-      <w:r>
-        <w:t>nível de sigilo a ser aplicado ao processo</w:t>
+        <w:t>intervencaoMP</w:t>
+      </w:r>
+      <w:proofErr w:type="spellEnd"/>
+      <w:r>
+        <w:rPr>
+          <w:b/>
+          <w:bCs/>
+        </w:rPr>
+        <w:t>:</w:t>
+      </w:r>
+      <w:r>
+        <w:rPr>
+          <w:b/>
+          <w:bCs/>
+        </w:rPr>
+        <w:t xml:space="preserve"> </w:t>
+      </w:r>
+      <w:r>
+        <w:t>atributo destinado a identificar que o processo</w:t>
+      </w:r>
+      <w:r>
+        <w:t xml:space="preserve"> </w:t>
+      </w:r>
+      <w:r>
+        <w:t>exige</w:t>
+      </w:r>
+      <w:r>
+        <w:t xml:space="preserve"> </w:t>
+      </w:r>
+      <w:r>
+        <w:t>a intervenção do Ministério Público</w:t>
       </w:r>
       <w:r>
         <w:t>;</w:t>
@@ -1126,48 +1271,27 @@
       <w:pPr>
         <w:jc w:val="both"/>
       </w:pPr>
-      <w:r>
-        <w:rPr>
-          <w:b/>
-          <w:bCs/>
-        </w:rPr>
-        <w:t>dadosBasicos.</w:t>
-      </w:r>
-      <w:r>
-        <w:rPr>
-          <w:b/>
-          <w:bCs/>
-        </w:rPr>
-        <w:t>intervencaoMP</w:t>
-      </w:r>
-      <w:r>
-        <w:rPr>
-          <w:b/>
-          <w:bCs/>
-        </w:rPr>
-        <w:t>:</w:t>
-      </w:r>
-      <w:r>
-        <w:rPr>
-          <w:b/>
-          <w:bCs/>
-        </w:rPr>
-        <w:t xml:space="preserve"> </w:t>
-      </w:r>
-      <w:r>
-        <w:t>atributo destinado a identificar que o processo</w:t>
-      </w:r>
-      <w:r>
-        <w:t xml:space="preserve"> </w:t>
-      </w:r>
-      <w:r>
-        <w:t>exige</w:t>
-      </w:r>
-      <w:r>
-        <w:t xml:space="preserve"> </w:t>
-      </w:r>
-      <w:r>
-        <w:t>a intervenção do Ministério Público</w:t>
+      <w:proofErr w:type="spellStart"/>
+      <w:r>
+        <w:rPr>
+          <w:b/>
+          <w:bCs/>
+        </w:rPr>
+        <w:t>dadosBasicos.tamanhoProcesso</w:t>
+      </w:r>
+      <w:proofErr w:type="spellEnd"/>
+      <w:r>
+        <w:rPr>
+          <w:b/>
+          <w:bCs/>
+        </w:rPr>
+        <w:t xml:space="preserve">: </w:t>
+      </w:r>
+      <w:r>
+        <w:t>v</w:t>
+      </w:r>
+      <w:r>
+        <w:t>olume, em bytes, dos documentos existentes no processo judicial</w:t>
       </w:r>
       <w:r>
         <w:t>;</w:t>
@@ -1177,34 +1301,7 @@
       <w:pPr>
         <w:jc w:val="both"/>
       </w:pPr>
-      <w:r>
-        <w:rPr>
-          <w:b/>
-          <w:bCs/>
-        </w:rPr>
-        <w:t>dadosBasicos.tamanhoProcesso</w:t>
-      </w:r>
-      <w:r>
-        <w:rPr>
-          <w:b/>
-          <w:bCs/>
-        </w:rPr>
-        <w:t xml:space="preserve">: </w:t>
-      </w:r>
-      <w:r>
-        <w:t>v</w:t>
-      </w:r>
-      <w:r>
-        <w:t>olume, em bytes, dos documentos existentes no processo judicial</w:t>
-      </w:r>
-      <w:r>
-        <w:t>;</w:t>
-      </w:r>
-    </w:p>
-    <w:p>
-      <w:pPr>
-        <w:jc w:val="both"/>
-      </w:pPr>
+      <w:proofErr w:type="spellStart"/>
       <w:r>
         <w:rPr>
           <w:b/>
@@ -1220,6 +1317,7 @@
         </w:rPr>
         <w:t>dataAjuizamento</w:t>
       </w:r>
+      <w:proofErr w:type="spellEnd"/>
       <w:r>
         <w:rPr>
           <w:b/>
@@ -1235,6 +1333,7 @@
       <w:pPr>
         <w:jc w:val="both"/>
       </w:pPr>
+      <w:proofErr w:type="spellStart"/>
       <w:r>
         <w:rPr>
           <w:b/>
@@ -1242,6 +1341,7 @@
         </w:rPr>
         <w:t>dadosBasicos.procEl</w:t>
       </w:r>
+      <w:proofErr w:type="spellEnd"/>
       <w:r>
         <w:t>: campo identifica se</w:t>
       </w:r>
@@ -1262,6 +1362,7 @@
       <w:pPr>
         <w:jc w:val="both"/>
       </w:pPr>
+      <w:proofErr w:type="spellStart"/>
       <w:r>
         <w:rPr>
           <w:b/>
@@ -1269,6 +1370,7 @@
         </w:rPr>
         <w:t>dadosBasicos.dscSistema</w:t>
       </w:r>
+      <w:proofErr w:type="spellEnd"/>
       <w:r>
         <w:t xml:space="preserve">: </w:t>
       </w:r>
@@ -1300,8 +1402,13 @@
         <w:t>–</w:t>
       </w:r>
       <w:r>
-        <w:t xml:space="preserve"> Pje</w:t>
-      </w:r>
+        <w:t xml:space="preserve"> </w:t>
+      </w:r>
+      <w:proofErr w:type="spellStart"/>
+      <w:r>
+        <w:t>Pje</w:t>
+      </w:r>
+      <w:proofErr w:type="spellEnd"/>
       <w:r>
         <w:t xml:space="preserve">, </w:t>
       </w:r>
@@ -1312,8 +1419,13 @@
         <w:t>–</w:t>
       </w:r>
       <w:r>
-        <w:t xml:space="preserve"> Projudi</w:t>
-      </w:r>
+        <w:t xml:space="preserve"> </w:t>
+      </w:r>
+      <w:proofErr w:type="spellStart"/>
+      <w:r>
+        <w:t>Projudi</w:t>
+      </w:r>
+      <w:proofErr w:type="spellEnd"/>
       <w:r>
         <w:t xml:space="preserve">, </w:t>
       </w:r>
@@ -1436,6 +1548,7 @@
           <w:bCs/>
         </w:rPr>
       </w:pPr>
+      <w:proofErr w:type="spellStart"/>
       <w:r>
         <w:rPr>
           <w:b/>
@@ -1448,7 +1561,15 @@
           <w:b/>
           <w:bCs/>
         </w:rPr>
-        <w:t>.polo: (Os dados de Polo</w:t>
+        <w:t>.polo</w:t>
+      </w:r>
+      <w:proofErr w:type="spellEnd"/>
+      <w:r>
+        <w:rPr>
+          <w:b/>
+          <w:bCs/>
+        </w:rPr>
+        <w:t>: (Os dados de Polo</w:t>
       </w:r>
       <w:r>
         <w:rPr>
@@ -1483,7 +1604,39 @@
           <w:b/>
           <w:bCs/>
         </w:rPr>
-        <w:t>não estão disponíveis nos metadados do Hackathon – LGPD)</w:t>
+        <w:t xml:space="preserve">não estão disponíveis nos </w:t>
+      </w:r>
+      <w:proofErr w:type="spellStart"/>
+      <w:r>
+        <w:rPr>
+          <w:b/>
+          <w:bCs/>
+        </w:rPr>
+        <w:t>metadados</w:t>
+      </w:r>
+      <w:proofErr w:type="spellEnd"/>
+      <w:r>
+        <w:rPr>
+          <w:b/>
+          <w:bCs/>
+        </w:rPr>
+        <w:t xml:space="preserve"> do </w:t>
+      </w:r>
+      <w:proofErr w:type="spellStart"/>
+      <w:r>
+        <w:rPr>
+          <w:b/>
+          <w:bCs/>
+        </w:rPr>
+        <w:t>Hackathon</w:t>
+      </w:r>
+      <w:proofErr w:type="spellEnd"/>
+      <w:r>
+        <w:rPr>
+          <w:b/>
+          <w:bCs/>
+        </w:rPr>
+        <w:t xml:space="preserve"> – LGPD)</w:t>
       </w:r>
     </w:p>
     <w:p>
@@ -1532,6 +1685,152 @@
         <w:rPr>
           <w:b/>
           <w:bCs/>
+          <w:sz w:val="32"/>
+          <w:szCs w:val="32"/>
+        </w:rPr>
+      </w:pPr>
+      <w:r>
+        <w:rPr>
+          <w:b/>
+          <w:bCs/>
+          <w:sz w:val="32"/>
+          <w:szCs w:val="32"/>
+        </w:rPr>
+        <w:t>Níveis:</w:t>
+      </w:r>
+    </w:p>
+    <w:p>
+      <w:pPr>
+        <w:pStyle w:val="ListParagraph"/>
+        <w:numPr>
+          <w:ilvl w:val="0"/>
+          <w:numId w:val="1"/>
+        </w:numPr>
+        <w:jc w:val="both"/>
+        <w:rPr>
+          <w:b/>
+          <w:bCs/>
+          <w:sz w:val="32"/>
+          <w:szCs w:val="32"/>
+        </w:rPr>
+      </w:pPr>
+      <w:r>
+        <w:rPr>
+          <w:b/>
+          <w:bCs/>
+          <w:sz w:val="32"/>
+          <w:szCs w:val="32"/>
+        </w:rPr>
+        <w:t>Movimento</w:t>
+      </w:r>
+      <w:r>
+        <w:rPr>
+          <w:b/>
+          <w:bCs/>
+          <w:sz w:val="32"/>
+          <w:szCs w:val="32"/>
+        </w:rPr>
+        <w:t>:</w:t>
+      </w:r>
+    </w:p>
+    <w:p>
+      <w:pPr>
+        <w:pStyle w:val="ListParagraph"/>
+        <w:numPr>
+          <w:ilvl w:val="0"/>
+          <w:numId w:val="1"/>
+        </w:numPr>
+        <w:jc w:val="both"/>
+        <w:rPr>
+          <w:b/>
+          <w:bCs/>
+          <w:sz w:val="32"/>
+          <w:szCs w:val="32"/>
+        </w:rPr>
+      </w:pPr>
+      <w:proofErr w:type="spellStart"/>
+      <w:r>
+        <w:rPr>
+          <w:b/>
+          <w:bCs/>
+          <w:sz w:val="32"/>
+          <w:szCs w:val="32"/>
+        </w:rPr>
+        <w:t>complementoNacional</w:t>
+      </w:r>
+      <w:proofErr w:type="spellEnd"/>
+      <w:r>
+        <w:rPr>
+          <w:b/>
+          <w:bCs/>
+          <w:sz w:val="32"/>
+          <w:szCs w:val="32"/>
+        </w:rPr>
+        <w:t>;</w:t>
+      </w:r>
+      <w:r>
+        <w:rPr>
+          <w:b/>
+          <w:bCs/>
+          <w:sz w:val="32"/>
+          <w:szCs w:val="32"/>
+        </w:rPr>
+        <w:tab/>
+      </w:r>
+    </w:p>
+    <w:p>
+      <w:pPr>
+        <w:pStyle w:val="ListParagraph"/>
+        <w:numPr>
+          <w:ilvl w:val="0"/>
+          <w:numId w:val="1"/>
+        </w:numPr>
+        <w:jc w:val="both"/>
+        <w:rPr>
+          <w:b/>
+          <w:bCs/>
+          <w:sz w:val="32"/>
+          <w:szCs w:val="32"/>
+        </w:rPr>
+      </w:pPr>
+      <w:proofErr w:type="spellStart"/>
+      <w:r>
+        <w:rPr>
+          <w:b/>
+          <w:bCs/>
+          <w:sz w:val="32"/>
+          <w:szCs w:val="32"/>
+        </w:rPr>
+        <w:t>orgaoJulgador</w:t>
+      </w:r>
+      <w:proofErr w:type="spellEnd"/>
+      <w:r>
+        <w:rPr>
+          <w:b/>
+          <w:bCs/>
+          <w:sz w:val="32"/>
+          <w:szCs w:val="32"/>
+        </w:rPr>
+        <w:t>;</w:t>
+      </w:r>
+    </w:p>
+    <w:p>
+      <w:pPr>
+        <w:jc w:val="both"/>
+        <w:rPr>
+          <w:b/>
+          <w:bCs/>
+          <w:sz w:val="32"/>
+          <w:szCs w:val="32"/>
+        </w:rPr>
+      </w:pPr>
+    </w:p>
+    <w:p>
+      <w:pPr>
+        <w:jc w:val="both"/>
+        <w:rPr>
+          <w:b/>
+          <w:bCs/>
         </w:rPr>
       </w:pPr>
       <w:r>
@@ -1582,7 +1881,483 @@
           <w:bCs/>
           <w:u w:val="single"/>
         </w:rPr>
-        <w:t xml:space="preserve">relação com </w:t>
+        <w:t>relação com sgt_movimentos.csv</w:t>
+      </w:r>
+      <w:r>
+        <w:rPr>
+          <w:b/>
+          <w:bCs/>
+        </w:rPr>
+        <w:t>)</w:t>
+      </w:r>
+    </w:p>
+    <w:p>
+      <w:pPr>
+        <w:jc w:val="both"/>
+      </w:pPr>
+      <w:proofErr w:type="spellStart"/>
+      <w:proofErr w:type="gramStart"/>
+      <w:r>
+        <w:rPr>
+          <w:b/>
+          <w:bCs/>
+        </w:rPr>
+        <w:t>movimento</w:t>
+      </w:r>
+      <w:r>
+        <w:rPr>
+          <w:b/>
+          <w:bCs/>
+        </w:rPr>
+        <w:t>.dataHora</w:t>
+      </w:r>
+      <w:proofErr w:type="spellEnd"/>
+      <w:proofErr w:type="gramEnd"/>
+      <w:r>
+        <w:rPr>
+          <w:b/>
+          <w:bCs/>
+        </w:rPr>
+        <w:t xml:space="preserve">: </w:t>
+      </w:r>
+      <w:r>
+        <w:t>atributo destinado a indicar o momento em que foi realizada a movimentação.</w:t>
+      </w:r>
+    </w:p>
+    <w:p>
+      <w:pPr>
+        <w:jc w:val="both"/>
+      </w:pPr>
+      <w:proofErr w:type="spellStart"/>
+      <w:proofErr w:type="gramStart"/>
+      <w:r>
+        <w:rPr>
+          <w:b/>
+          <w:bCs/>
+        </w:rPr>
+        <w:t>m</w:t>
+      </w:r>
+      <w:r>
+        <w:rPr>
+          <w:b/>
+          <w:bCs/>
+        </w:rPr>
+        <w:t>ovimento</w:t>
+      </w:r>
+      <w:r>
+        <w:rPr>
+          <w:b/>
+          <w:bCs/>
+        </w:rPr>
+        <w:t>.nivelSigilo</w:t>
+      </w:r>
+      <w:proofErr w:type="spellEnd"/>
+      <w:proofErr w:type="gramEnd"/>
+      <w:r>
+        <w:rPr>
+          <w:b/>
+          <w:bCs/>
+        </w:rPr>
+        <w:t xml:space="preserve">: </w:t>
+      </w:r>
+      <w:r>
+        <w:t>nível de sigilo a ser aplicado ao processo;</w:t>
+      </w:r>
+    </w:p>
+    <w:p>
+      <w:pPr>
+        <w:jc w:val="both"/>
+      </w:pPr>
+      <w:proofErr w:type="spellStart"/>
+      <w:proofErr w:type="gramStart"/>
+      <w:r>
+        <w:rPr>
+          <w:b/>
+          <w:bCs/>
+        </w:rPr>
+        <w:t>m</w:t>
+      </w:r>
+      <w:r>
+        <w:rPr>
+          <w:b/>
+          <w:bCs/>
+        </w:rPr>
+        <w:t>ovimento</w:t>
+      </w:r>
+      <w:r>
+        <w:rPr>
+          <w:b/>
+          <w:bCs/>
+        </w:rPr>
+        <w:t>.identificadorMovimento</w:t>
+      </w:r>
+      <w:proofErr w:type="spellEnd"/>
+      <w:proofErr w:type="gramEnd"/>
+      <w:r>
+        <w:rPr>
+          <w:b/>
+          <w:bCs/>
+        </w:rPr>
+        <w:t xml:space="preserve">: </w:t>
+      </w:r>
+      <w:r>
+        <w:t>atri</w:t>
+      </w:r>
+      <w:r>
+        <w:t>buto incluído para permitir a atribuição de um identificador específico para a movimentação realizada em um determinado processo judicial.</w:t>
+      </w:r>
+    </w:p>
+    <w:p>
+      <w:pPr>
+        <w:jc w:val="both"/>
+      </w:pPr>
+      <w:proofErr w:type="spellStart"/>
+      <w:proofErr w:type="gramStart"/>
+      <w:r>
+        <w:rPr>
+          <w:b/>
+          <w:bCs/>
+        </w:rPr>
+        <w:t>movimento.tipoResponsavelMovimento</w:t>
+      </w:r>
+      <w:proofErr w:type="spellEnd"/>
+      <w:proofErr w:type="gramEnd"/>
+      <w:r>
+        <w:rPr>
+          <w:b/>
+          <w:bCs/>
+        </w:rPr>
+        <w:t>:</w:t>
+      </w:r>
+      <w:r>
+        <w:t xml:space="preserve"> i</w:t>
+      </w:r>
+      <w:r>
+        <w:t>dentificação do responsável pelo movimento: Servidor=0; Magistrado=1;</w:t>
+      </w:r>
+    </w:p>
+    <w:p>
+      <w:pPr>
+        <w:jc w:val="both"/>
+      </w:pPr>
+      <w:proofErr w:type="spellStart"/>
+      <w:proofErr w:type="gramStart"/>
+      <w:r>
+        <w:rPr>
+          <w:b/>
+          <w:bCs/>
+        </w:rPr>
+        <w:t>movimento.complementoNacional</w:t>
+      </w:r>
+      <w:proofErr w:type="spellEnd"/>
+      <w:proofErr w:type="gramEnd"/>
+      <w:r>
+        <w:rPr>
+          <w:b/>
+          <w:bCs/>
+        </w:rPr>
+        <w:t>:</w:t>
+      </w:r>
+      <w:r>
+        <w:rPr>
+          <w:b/>
+          <w:bCs/>
+        </w:rPr>
+        <w:t xml:space="preserve"> (Lista de Complementos</w:t>
+      </w:r>
+      <w:r>
+        <w:t>)</w:t>
+      </w:r>
+      <w:r>
+        <w:t xml:space="preserve"> - </w:t>
+      </w:r>
+      <w:r>
+        <w:t>elemento destinado a permitir a inclusão dos</w:t>
+      </w:r>
+      <w:r>
+        <w:t xml:space="preserve"> </w:t>
+      </w:r>
+      <w:r>
+        <w:t>complementos de movimentação conforme tabela nacional de</w:t>
+      </w:r>
+      <w:r>
+        <w:t xml:space="preserve"> </w:t>
+      </w:r>
+      <w:r>
+        <w:t>complementos</w:t>
+      </w:r>
+      <w:r>
+        <w:t xml:space="preserve"> segundo novo modelo de dados</w:t>
+      </w:r>
+      <w:r>
+        <w:t>.</w:t>
+      </w:r>
+    </w:p>
+    <w:p>
+      <w:pPr>
+        <w:jc w:val="both"/>
+      </w:pPr>
+      <w:r>
+        <w:tab/>
+      </w:r>
+      <w:proofErr w:type="spellStart"/>
+      <w:proofErr w:type="gramStart"/>
+      <w:r>
+        <w:rPr>
+          <w:b/>
+          <w:bCs/>
+        </w:rPr>
+        <w:t>movimento.complementoNacional</w:t>
+      </w:r>
+      <w:r>
+        <w:rPr>
+          <w:b/>
+          <w:bCs/>
+        </w:rPr>
+        <w:t>.</w:t>
+      </w:r>
+      <w:r>
+        <w:rPr>
+          <w:b/>
+          <w:bCs/>
+        </w:rPr>
+        <w:t>codComplemento</w:t>
+      </w:r>
+      <w:proofErr w:type="spellEnd"/>
+      <w:proofErr w:type="gramEnd"/>
+      <w:r>
+        <w:rPr>
+          <w:b/>
+          <w:bCs/>
+        </w:rPr>
+        <w:t>:</w:t>
+      </w:r>
+      <w:r>
+        <w:rPr>
+          <w:b/>
+          <w:bCs/>
+        </w:rPr>
+        <w:t xml:space="preserve"> </w:t>
+      </w:r>
+      <w:r>
+        <w:t>a</w:t>
+      </w:r>
+      <w:r>
+        <w:t>tributo destinado à entrada do código do</w:t>
+      </w:r>
+      <w:r>
+        <w:t xml:space="preserve"> </w:t>
+      </w:r>
+      <w:r>
+        <w:t>complemento do movimento</w:t>
+      </w:r>
+      <w:r>
+        <w:t xml:space="preserve"> </w:t>
+      </w:r>
+      <w:r>
+        <w:t>nacional ou do movimento local</w:t>
+      </w:r>
+      <w:r>
+        <w:t>;</w:t>
+      </w:r>
+    </w:p>
+    <w:p>
+      <w:pPr>
+        <w:jc w:val="both"/>
+      </w:pPr>
+      <w:r>
+        <w:tab/>
+      </w:r>
+      <w:proofErr w:type="spellStart"/>
+      <w:proofErr w:type="gramStart"/>
+      <w:r>
+        <w:rPr>
+          <w:b/>
+          <w:bCs/>
+        </w:rPr>
+        <w:t>movimento.complementoNacional</w:t>
+      </w:r>
+      <w:r>
+        <w:rPr>
+          <w:b/>
+          <w:bCs/>
+        </w:rPr>
+        <w:t>.</w:t>
+      </w:r>
+      <w:r>
+        <w:rPr>
+          <w:b/>
+          <w:bCs/>
+        </w:rPr>
+        <w:t>descricaoComplemento</w:t>
+      </w:r>
+      <w:proofErr w:type="spellEnd"/>
+      <w:proofErr w:type="gramEnd"/>
+      <w:r>
+        <w:rPr>
+          <w:b/>
+          <w:bCs/>
+        </w:rPr>
+        <w:t>:</w:t>
+      </w:r>
+      <w:r>
+        <w:rPr>
+          <w:b/>
+          <w:bCs/>
+        </w:rPr>
+        <w:t xml:space="preserve"> </w:t>
+      </w:r>
+      <w:r>
+        <w:t>atributo destinado à entrada da descrição textual</w:t>
+      </w:r>
+      <w:r>
+        <w:t xml:space="preserve"> </w:t>
+      </w:r>
+      <w:r>
+        <w:t>do</w:t>
+      </w:r>
+      <w:r>
+        <w:t xml:space="preserve"> </w:t>
+      </w:r>
+      <w:r>
+        <w:t>complemento do movimento nacional ou do movimento local</w:t>
+      </w:r>
+      <w:r>
+        <w:t>;</w:t>
+      </w:r>
+    </w:p>
+    <w:p>
+      <w:pPr>
+        <w:ind w:firstLine="708"/>
+        <w:jc w:val="both"/>
+      </w:pPr>
+      <w:proofErr w:type="spellStart"/>
+      <w:proofErr w:type="gramStart"/>
+      <w:r>
+        <w:rPr>
+          <w:b/>
+          <w:bCs/>
+        </w:rPr>
+        <w:lastRenderedPageBreak/>
+        <w:t>movimento.complementoNacional</w:t>
+      </w:r>
+      <w:r>
+        <w:rPr>
+          <w:b/>
+          <w:bCs/>
+        </w:rPr>
+        <w:t>.</w:t>
+      </w:r>
+      <w:r>
+        <w:rPr>
+          <w:b/>
+          <w:bCs/>
+        </w:rPr>
+        <w:t>codComplementoTabelado</w:t>
+      </w:r>
+      <w:proofErr w:type="spellEnd"/>
+      <w:proofErr w:type="gramEnd"/>
+      <w:r>
+        <w:rPr>
+          <w:b/>
+          <w:bCs/>
+        </w:rPr>
+        <w:t xml:space="preserve">: </w:t>
+      </w:r>
+      <w:r>
+        <w:t>atributo destinado à entrada do código do complemento tabelado do movimento nacional ou do movimento local</w:t>
+      </w:r>
+      <w:r>
+        <w:t>;</w:t>
+      </w:r>
+    </w:p>
+    <w:p>
+      <w:pPr>
+        <w:jc w:val="both"/>
+      </w:pPr>
+      <w:proofErr w:type="spellStart"/>
+      <w:proofErr w:type="gramStart"/>
+      <w:r>
+        <w:rPr>
+          <w:b/>
+          <w:bCs/>
+        </w:rPr>
+        <w:t>movimento.idDocumentoVinculado</w:t>
+      </w:r>
+      <w:proofErr w:type="spellEnd"/>
+      <w:proofErr w:type="gramEnd"/>
+      <w:r>
+        <w:rPr>
+          <w:b/>
+          <w:bCs/>
+        </w:rPr>
+        <w:t>:</w:t>
+      </w:r>
+      <w:r>
+        <w:rPr>
+          <w:b/>
+          <w:bCs/>
+        </w:rPr>
+        <w:t xml:space="preserve"> </w:t>
+      </w:r>
+      <w:r>
+        <w:t>elemento destinado a permitir a vinculação de um</w:t>
+      </w:r>
+      <w:r>
+        <w:t xml:space="preserve"> </w:t>
+      </w:r>
+      <w:r>
+        <w:t>ou</w:t>
+      </w:r>
+      <w:r>
+        <w:t xml:space="preserve"> </w:t>
+      </w:r>
+      <w:r>
+        <w:t>mais documentos à movimentação</w:t>
+      </w:r>
+      <w:r>
+        <w:t>;</w:t>
+      </w:r>
+    </w:p>
+    <w:p>
+      <w:pPr>
+        <w:jc w:val="both"/>
+        <w:rPr>
+          <w:b/>
+          <w:bCs/>
+        </w:rPr>
+      </w:pPr>
+    </w:p>
+    <w:p>
+      <w:pPr>
+        <w:jc w:val="both"/>
+        <w:rPr>
+          <w:b/>
+          <w:bCs/>
+        </w:rPr>
+      </w:pPr>
+    </w:p>
+    <w:p>
+      <w:pPr>
+        <w:jc w:val="both"/>
+        <w:rPr>
+          <w:b/>
+          <w:bCs/>
+        </w:rPr>
+      </w:pPr>
+      <w:r>
+        <w:rPr>
+          <w:b/>
+          <w:bCs/>
+        </w:rPr>
+        <w:t>Órgão Julgador Responsável pela movimentação</w:t>
+      </w:r>
+      <w:r>
+        <w:rPr>
+          <w:b/>
+          <w:bCs/>
+        </w:rPr>
+        <w:t xml:space="preserve"> </w:t>
       </w:r>
       <w:r>
         <w:rPr>
@@ -1590,66 +2365,437 @@
           <w:bCs/>
           <w:u w:val="single"/>
         </w:rPr>
-        <w:t>sgt</w:t>
-      </w:r>
-      <w:r>
-        <w:rPr>
-          <w:b/>
-          <w:bCs/>
+        <w:t>(relação com mpm_serventias.csv)</w:t>
+      </w:r>
+    </w:p>
+    <w:p>
+      <w:pPr>
+        <w:jc w:val="both"/>
+        <w:rPr>
+          <w:b/>
+          <w:bCs/>
+        </w:rPr>
+      </w:pPr>
+      <w:proofErr w:type="spellStart"/>
+      <w:proofErr w:type="gramStart"/>
+      <w:r>
+        <w:rPr>
+          <w:b/>
+          <w:bCs/>
+        </w:rPr>
+        <w:t>movimento</w:t>
+      </w:r>
+      <w:r>
+        <w:rPr>
+          <w:b/>
+          <w:bCs/>
+        </w:rPr>
+        <w:t>.</w:t>
+      </w:r>
+      <w:r>
+        <w:rPr>
+          <w:b/>
+          <w:bCs/>
+        </w:rPr>
+        <w:t>orgaoJulgador</w:t>
+      </w:r>
+      <w:r>
+        <w:rPr>
+          <w:b/>
+          <w:bCs/>
+        </w:rPr>
+        <w:t>.</w:t>
+      </w:r>
+      <w:r>
+        <w:rPr>
+          <w:b/>
+          <w:bCs/>
+        </w:rPr>
+        <w:t>dadosBasicos</w:t>
+      </w:r>
+      <w:proofErr w:type="gramEnd"/>
+      <w:r>
+        <w:rPr>
+          <w:b/>
+          <w:bCs/>
+        </w:rPr>
+        <w:t>.</w:t>
+      </w:r>
+      <w:r>
+        <w:rPr>
+          <w:b/>
+          <w:bCs/>
+        </w:rPr>
+        <w:t>nomeOrgao</w:t>
+      </w:r>
+      <w:proofErr w:type="spellEnd"/>
+      <w:r>
+        <w:rPr>
+          <w:b/>
+          <w:bCs/>
+        </w:rPr>
+        <w:t xml:space="preserve">: </w:t>
+      </w:r>
+      <w:r>
+        <w:t>descrição textual da Unidade Judiciária constante no Módulo de Produtividade, Anexo II da Resolução 76;</w:t>
+      </w:r>
+    </w:p>
+    <w:p>
+      <w:pPr>
+        <w:jc w:val="both"/>
+        <w:rPr>
+          <w:b/>
+          <w:bCs/>
+        </w:rPr>
+      </w:pPr>
+      <w:proofErr w:type="spellStart"/>
+      <w:proofErr w:type="gramStart"/>
+      <w:r>
+        <w:rPr>
+          <w:b/>
+          <w:bCs/>
+        </w:rPr>
+        <w:t>movimento</w:t>
+      </w:r>
+      <w:r>
+        <w:rPr>
+          <w:b/>
+          <w:bCs/>
+        </w:rPr>
+        <w:t>.</w:t>
+      </w:r>
+      <w:r>
+        <w:rPr>
+          <w:b/>
+          <w:bCs/>
+        </w:rPr>
+        <w:t>orgaoJulgador</w:t>
+      </w:r>
+      <w:r>
+        <w:rPr>
+          <w:b/>
+          <w:bCs/>
+        </w:rPr>
+        <w:t>.</w:t>
+      </w:r>
+      <w:r>
+        <w:rPr>
+          <w:b/>
+          <w:bCs/>
+        </w:rPr>
+        <w:t>dadosBasicos</w:t>
+      </w:r>
+      <w:proofErr w:type="gramEnd"/>
+      <w:r>
+        <w:rPr>
+          <w:b/>
+          <w:bCs/>
+        </w:rPr>
+        <w:t>.</w:t>
+      </w:r>
+      <w:r>
+        <w:rPr>
+          <w:b/>
+          <w:bCs/>
+        </w:rPr>
+        <w:t>codigoMunicipioIBGE</w:t>
+      </w:r>
+      <w:proofErr w:type="spellEnd"/>
+      <w:r>
+        <w:rPr>
+          <w:b/>
+          <w:bCs/>
+        </w:rPr>
+        <w:t xml:space="preserve">: </w:t>
+      </w:r>
+      <w:r>
+        <w:t>município-sede da unidade judiciária, conforme código de municípios definidos pelo IBGE. Usar código com sete dígitos. Fonte: www.ibge.gov.br;</w:t>
+      </w:r>
+    </w:p>
+    <w:p>
+      <w:pPr>
+        <w:jc w:val="both"/>
+        <w:rPr>
+          <w:b/>
+          <w:bCs/>
+        </w:rPr>
+      </w:pPr>
+      <w:proofErr w:type="spellStart"/>
+      <w:proofErr w:type="gramStart"/>
+      <w:r>
+        <w:rPr>
+          <w:b/>
+          <w:bCs/>
+        </w:rPr>
+        <w:t>movimento</w:t>
+      </w:r>
+      <w:r>
+        <w:rPr>
+          <w:b/>
+          <w:bCs/>
+        </w:rPr>
+        <w:t>.</w:t>
+      </w:r>
+      <w:r>
+        <w:rPr>
+          <w:b/>
+          <w:bCs/>
+        </w:rPr>
+        <w:t>orgaoJulgador</w:t>
+      </w:r>
+      <w:r>
+        <w:rPr>
+          <w:b/>
+          <w:bCs/>
+        </w:rPr>
+        <w:t>.</w:t>
+      </w:r>
+      <w:r>
+        <w:rPr>
+          <w:b/>
+          <w:bCs/>
+        </w:rPr>
+        <w:t>dadosBasicos</w:t>
+      </w:r>
+      <w:proofErr w:type="gramEnd"/>
+      <w:r>
+        <w:rPr>
+          <w:b/>
+          <w:bCs/>
+        </w:rPr>
+        <w:t>.</w:t>
+      </w:r>
+      <w:r>
+        <w:rPr>
+          <w:b/>
+          <w:bCs/>
+        </w:rPr>
+        <w:t>codigoOrgao</w:t>
+      </w:r>
+      <w:proofErr w:type="spellEnd"/>
+      <w:r>
+        <w:rPr>
+          <w:b/>
+          <w:bCs/>
+        </w:rPr>
+        <w:t xml:space="preserve">: </w:t>
+      </w:r>
+      <w:r>
+        <w:t>código da Unidade Judiciária constante no Módulo de Produtividade, Anexo II da Resolução 76</w:t>
+      </w:r>
+      <w:r>
+        <w:t>.</w:t>
+      </w:r>
+      <w:r>
+        <w:rPr>
+          <w:b/>
+          <w:bCs/>
+        </w:rPr>
+        <w:t xml:space="preserve"> </w:t>
+      </w:r>
+    </w:p>
+    <w:p>
+      <w:pPr>
+        <w:jc w:val="both"/>
+      </w:pPr>
+      <w:proofErr w:type="spellStart"/>
+      <w:r>
+        <w:rPr>
+          <w:b/>
+          <w:bCs/>
+        </w:rPr>
+        <w:t>movimento</w:t>
+      </w:r>
+      <w:r>
+        <w:rPr>
+          <w:b/>
+          <w:bCs/>
+        </w:rPr>
+        <w:t>.</w:t>
+      </w:r>
+      <w:r>
+        <w:rPr>
+          <w:b/>
+          <w:bCs/>
+        </w:rPr>
+        <w:t>orgaoJulgador</w:t>
+      </w:r>
+      <w:r>
+        <w:rPr>
+          <w:b/>
+          <w:bCs/>
+        </w:rPr>
+        <w:t>.</w:t>
+      </w:r>
+      <w:r>
+        <w:rPr>
+          <w:b/>
+          <w:bCs/>
+        </w:rPr>
+        <w:t>dadosBasicos.</w:t>
+      </w:r>
+      <w:r>
+        <w:rPr>
+          <w:b/>
+          <w:bCs/>
+        </w:rPr>
+        <w:t>instancia</w:t>
+      </w:r>
+      <w:proofErr w:type="spellEnd"/>
+      <w:r>
+        <w:rPr>
+          <w:b/>
+          <w:bCs/>
+        </w:rPr>
+        <w:t xml:space="preserve">: </w:t>
+      </w:r>
+      <w:r>
+        <w:t>o</w:t>
+      </w:r>
+      <w:r>
+        <w:t>s tipos de instância podem ser: - ORIG: instância originária em que o processo teve início; - REV: instância de revisão direta de um processo originariamente proposto em outra instância; - ESP: instância de revisão especial de processo submetido ou não à revisão direta; - EXT: instância de revisão extraordinária - ADM: instância administrativa de análise;</w:t>
+      </w:r>
+    </w:p>
+    <w:p>
+      <w:pPr>
+        <w:jc w:val="both"/>
+        <w:rPr>
           <w:u w:val="single"/>
         </w:rPr>
-        <w:t>_</w:t>
-      </w:r>
-      <w:r>
-        <w:rPr>
-          <w:b/>
-          <w:bCs/>
+      </w:pPr>
+      <w:proofErr w:type="spellStart"/>
+      <w:proofErr w:type="gramStart"/>
+      <w:r>
+        <w:rPr>
+          <w:b/>
+          <w:bCs/>
+        </w:rPr>
+        <w:t>movimento.tipoDecisao</w:t>
+      </w:r>
+      <w:proofErr w:type="spellEnd"/>
+      <w:proofErr w:type="gramEnd"/>
+      <w:r>
+        <w:rPr>
+          <w:b/>
+          <w:bCs/>
+        </w:rPr>
+        <w:t>:</w:t>
+      </w:r>
+      <w:r>
+        <w:rPr>
+          <w:b/>
+          <w:bCs/>
+        </w:rPr>
+        <w:t xml:space="preserve"> </w:t>
+      </w:r>
+      <w:r>
+        <w:t>a</w:t>
+      </w:r>
+      <w:r>
+        <w:t xml:space="preserve">tributo que permite a atribuição da decisão como </w:t>
+      </w:r>
+      <w:proofErr w:type="spellStart"/>
+      <w:r>
+        <w:t>sendomonocrática</w:t>
+      </w:r>
+      <w:proofErr w:type="spellEnd"/>
+      <w:r>
+        <w:t xml:space="preserve"> (proferida por um magistrado), ou </w:t>
+      </w:r>
+      <w:proofErr w:type="spellStart"/>
+      <w:r>
+        <w:t>colegiada;Valores</w:t>
+      </w:r>
+      <w:proofErr w:type="spellEnd"/>
+      <w:r>
+        <w:t xml:space="preserve"> possíveis são numéricos (0 ou 1):0 - decisão MONOCRATICA1 - decisão COLEGIADA</w:t>
+      </w:r>
+      <w:r>
+        <w:t>;</w:t>
+      </w:r>
+    </w:p>
+    <w:p>
+      <w:pPr>
+        <w:jc w:val="both"/>
+        <w:rPr>
+          <w:b/>
+          <w:bCs/>
+        </w:rPr>
+      </w:pPr>
+      <w:r>
+        <w:rPr>
+          <w:b/>
+          <w:bCs/>
+        </w:rPr>
+        <w:t xml:space="preserve">Pela estrutura do XSD é possível informar </w:t>
+      </w:r>
+      <w:r>
+        <w:rPr>
+          <w:b/>
+          <w:bCs/>
+        </w:rPr>
+        <w:t>uma movimentação</w:t>
+      </w:r>
+      <w:r>
+        <w:rPr>
+          <w:b/>
+          <w:bCs/>
+        </w:rPr>
+        <w:t xml:space="preserve"> local, com referência ao </w:t>
+      </w:r>
+      <w:r>
+        <w:rPr>
+          <w:b/>
+          <w:bCs/>
+        </w:rPr>
+        <w:t>movimento</w:t>
+      </w:r>
+      <w:r>
+        <w:rPr>
+          <w:b/>
+          <w:bCs/>
+        </w:rPr>
+        <w:t xml:space="preserve"> nacional, ou, </w:t>
+      </w:r>
+      <w:r>
+        <w:rPr>
+          <w:b/>
+          <w:bCs/>
+        </w:rPr>
+        <w:t xml:space="preserve">a própria movimentação </w:t>
+      </w:r>
+      <w:r>
+        <w:rPr>
+          <w:b/>
+          <w:bCs/>
+        </w:rPr>
+        <w:t>nacional:</w:t>
+      </w:r>
+    </w:p>
+    <w:p>
+      <w:pPr>
+        <w:jc w:val="both"/>
+        <w:rPr>
           <w:u w:val="single"/>
         </w:rPr>
-        <w:t>movimentos</w:t>
-      </w:r>
-      <w:r>
-        <w:rPr>
-          <w:b/>
-          <w:bCs/>
+      </w:pPr>
+      <w:r>
+        <w:rPr>
           <w:u w:val="single"/>
         </w:rPr>
-        <w:t>.csv</w:t>
-      </w:r>
-      <w:r>
-        <w:rPr>
-          <w:b/>
-          <w:bCs/>
-        </w:rPr>
-        <w:t>)</w:t>
-      </w:r>
-    </w:p>
-    <w:p>
-      <w:pPr>
-        <w:jc w:val="both"/>
-      </w:pPr>
-      <w:r>
-        <w:rPr>
-          <w:b/>
-          <w:bCs/>
-        </w:rPr>
-        <w:t>movimento</w:t>
-      </w:r>
-      <w:r>
-        <w:rPr>
-          <w:b/>
-          <w:bCs/>
-        </w:rPr>
-        <w:t xml:space="preserve">.dataHora: </w:t>
-      </w:r>
-      <w:r>
-        <w:t>atributo destinado a indicar o momento em que foi realizada a movimentação.</w:t>
-      </w:r>
-    </w:p>
-    <w:p>
-      <w:pPr>
-        <w:jc w:val="both"/>
-      </w:pPr>
+        <w:t>[</w:t>
+      </w:r>
+    </w:p>
+    <w:p>
+      <w:pPr>
+        <w:jc w:val="both"/>
+        <w:rPr>
+          <w:b/>
+          <w:bCs/>
+        </w:rPr>
+      </w:pPr>
+      <w:proofErr w:type="spellStart"/>
+      <w:proofErr w:type="gramStart"/>
       <w:r>
         <w:rPr>
           <w:b/>
@@ -1669,136 +2815,101 @@
           <w:b/>
           <w:bCs/>
         </w:rPr>
-        <w:t xml:space="preserve">.nivelSigilo: </w:t>
-      </w:r>
-      <w:r>
-        <w:t>nível de sigilo a ser aplicado ao processo;</w:t>
-      </w:r>
-    </w:p>
-    <w:p>
-      <w:pPr>
-        <w:jc w:val="both"/>
-      </w:pPr>
-      <w:r>
-        <w:rPr>
-          <w:b/>
-          <w:bCs/>
-        </w:rPr>
-        <w:t>m</w:t>
-      </w:r>
-      <w:r>
-        <w:rPr>
-          <w:b/>
-          <w:bCs/>
-        </w:rPr>
-        <w:t>ovimento</w:t>
-      </w:r>
-      <w:r>
-        <w:rPr>
-          <w:b/>
-          <w:bCs/>
-        </w:rPr>
-        <w:t xml:space="preserve">.identificadorMovimento: </w:t>
-      </w:r>
-      <w:r>
-        <w:t>atri</w:t>
-      </w:r>
-      <w:r>
-        <w:t>buto incluído para permitir a atribuição de um identificador específico para a movimentação realizada em um determinado processo judicial.</w:t>
-      </w:r>
-    </w:p>
-    <w:p>
-      <w:pPr>
-        <w:jc w:val="both"/>
-      </w:pPr>
-      <w:r>
-        <w:rPr>
-          <w:b/>
-          <w:bCs/>
-        </w:rPr>
-        <w:t>movimento.tipoResponsavelMovimento:</w:t>
-      </w:r>
-      <w:r>
-        <w:t xml:space="preserve"> i</w:t>
-      </w:r>
-      <w:r>
-        <w:t>dentificação do responsável pelo movimento: Servidor=0; Magistrado=1;</w:t>
-      </w:r>
-    </w:p>
-    <w:p>
-      <w:pPr>
-        <w:jc w:val="both"/>
-      </w:pPr>
-      <w:r>
-        <w:rPr>
-          <w:b/>
-          <w:bCs/>
-        </w:rPr>
-        <w:t>movimento.complementoNacional:</w:t>
-      </w:r>
-      <w:r>
-        <w:rPr>
-          <w:b/>
-          <w:bCs/>
-        </w:rPr>
-        <w:t xml:space="preserve"> (Lista de Complementos</w:t>
-      </w:r>
-      <w:r>
-        <w:t>)</w:t>
-      </w:r>
-      <w:r>
-        <w:t xml:space="preserve"> - </w:t>
-      </w:r>
-      <w:r>
-        <w:t>elemento destinado a permitir a inclusão dos</w:t>
-      </w:r>
-      <w:r>
-        <w:t xml:space="preserve"> </w:t>
-      </w:r>
-      <w:r>
-        <w:t>complementos de movimentação conforme tabela nacional de</w:t>
-      </w:r>
-      <w:r>
-        <w:t xml:space="preserve"> </w:t>
-      </w:r>
-      <w:r>
-        <w:t>complementos</w:t>
-      </w:r>
-      <w:r>
-        <w:t xml:space="preserve"> segundo novo modelo de dados</w:t>
-      </w:r>
-      <w:r>
-        <w:t>.</w:t>
-      </w:r>
-    </w:p>
-    <w:p>
-      <w:pPr>
-        <w:jc w:val="both"/>
-      </w:pPr>
-      <w:r>
-        <w:tab/>
-      </w:r>
-      <w:r>
-        <w:rPr>
-          <w:b/>
-          <w:bCs/>
-        </w:rPr>
-        <w:t>movimento.complementoNacional</w:t>
-      </w:r>
-      <w:r>
-        <w:rPr>
-          <w:b/>
-          <w:bCs/>
-        </w:rPr>
-        <w:t>.</w:t>
-      </w:r>
-      <w:r>
-        <w:rPr>
-          <w:b/>
-          <w:bCs/>
-        </w:rPr>
-        <w:t>codComplemento</w:t>
-      </w:r>
+        <w:t>.movimentoNacional.codigoNaci</w:t>
+      </w:r>
+      <w:r>
+        <w:rPr>
+          <w:b/>
+          <w:bCs/>
+        </w:rPr>
+        <w:t>o</w:t>
+      </w:r>
+      <w:r>
+        <w:rPr>
+          <w:b/>
+          <w:bCs/>
+        </w:rPr>
+        <w:t>nal</w:t>
+      </w:r>
+      <w:proofErr w:type="spellEnd"/>
+      <w:proofErr w:type="gramEnd"/>
+      <w:r>
+        <w:rPr>
+          <w:b/>
+          <w:bCs/>
+        </w:rPr>
+        <w:t xml:space="preserve">: </w:t>
+      </w:r>
+      <w:r>
+        <w:t>atributo destinado à indicação do código do movimento previsto na tabela unificada de que trata a Resolução 46;</w:t>
+      </w:r>
+    </w:p>
+    <w:p>
+      <w:pPr>
+        <w:jc w:val="both"/>
+        <w:rPr>
+          <w:u w:val="single"/>
+        </w:rPr>
+      </w:pPr>
+      <w:r>
+        <w:rPr>
+          <w:u w:val="single"/>
+        </w:rPr>
+        <w:t>]</w:t>
+      </w:r>
+    </w:p>
+    <w:p>
+      <w:pPr>
+        <w:jc w:val="both"/>
+        <w:rPr>
+          <w:b/>
+          <w:bCs/>
+        </w:rPr>
+      </w:pPr>
+      <w:r>
+        <w:rPr>
+          <w:b/>
+          <w:bCs/>
+        </w:rPr>
+        <w:t>OU</w:t>
+      </w:r>
+    </w:p>
+    <w:p>
+      <w:pPr>
+        <w:jc w:val="both"/>
+        <w:rPr>
+          <w:u w:val="single"/>
+        </w:rPr>
+      </w:pPr>
+      <w:r>
+        <w:rPr>
+          <w:u w:val="single"/>
+        </w:rPr>
+        <w:t>[</w:t>
+      </w:r>
+    </w:p>
+    <w:p>
+      <w:pPr>
+        <w:jc w:val="both"/>
+      </w:pPr>
+      <w:proofErr w:type="spellStart"/>
+      <w:proofErr w:type="gramStart"/>
+      <w:r>
+        <w:rPr>
+          <w:b/>
+          <w:bCs/>
+        </w:rPr>
+        <w:t>movimento.movimentoLocal.</w:t>
+      </w:r>
+      <w:r>
+        <w:rPr>
+          <w:b/>
+          <w:bCs/>
+        </w:rPr>
+        <w:t>codigoMovimento</w:t>
+      </w:r>
+      <w:proofErr w:type="spellEnd"/>
+      <w:proofErr w:type="gramEnd"/>
       <w:r>
         <w:rPr>
           <w:b/>
@@ -1807,17 +2918,19 @@
         <w:t>:</w:t>
       </w:r>
       <w:r>
-        <w:rPr>
-          <w:b/>
-          <w:bCs/>
-        </w:rPr>
         <w:t xml:space="preserve"> </w:t>
       </w:r>
       <w:r>
         <w:t>a</w:t>
       </w:r>
       <w:r>
-        <w:t>tributo destinado à entrada do código docomplemento do movimentonacional ou do movimento local</w:t>
+        <w:t>tributo destinado a incluir a informação relativa ao</w:t>
+      </w:r>
+      <w:r>
+        <w:t xml:space="preserve"> </w:t>
+      </w:r>
+      <w:r>
+        <w:t>código numérico utilizado localmente pelo tribunal</w:t>
       </w:r>
       <w:r>
         <w:t>;</w:t>
@@ -1827,629 +2940,8 @@
       <w:pPr>
         <w:jc w:val="both"/>
       </w:pPr>
-      <w:r>
-        <w:tab/>
-      </w:r>
-      <w:r>
-        <w:rPr>
-          <w:b/>
-          <w:bCs/>
-        </w:rPr>
-        <w:t>movimento.complementoNacional</w:t>
-      </w:r>
-      <w:r>
-        <w:rPr>
-          <w:b/>
-          <w:bCs/>
-        </w:rPr>
-        <w:t>.</w:t>
-      </w:r>
-      <w:r>
-        <w:rPr>
-          <w:b/>
-          <w:bCs/>
-        </w:rPr>
-        <w:t>descricaoComplemento</w:t>
-      </w:r>
-      <w:r>
-        <w:rPr>
-          <w:b/>
-          <w:bCs/>
-        </w:rPr>
-        <w:t>:</w:t>
-      </w:r>
-      <w:r>
-        <w:rPr>
-          <w:b/>
-          <w:bCs/>
-        </w:rPr>
-        <w:t xml:space="preserve"> </w:t>
-      </w:r>
-      <w:r>
-        <w:t>atributo destinado à entrada da descrição textualdocomplemento do movimento nacional ou do movimento local</w:t>
-      </w:r>
-      <w:r>
-        <w:t>;</w:t>
-      </w:r>
-    </w:p>
-    <w:p>
-      <w:pPr>
-        <w:ind w:firstLine="708"/>
-        <w:jc w:val="both"/>
-      </w:pPr>
-      <w:r>
-        <w:rPr>
-          <w:b/>
-          <w:bCs/>
-        </w:rPr>
-        <w:t>movimento.complementoNacional</w:t>
-      </w:r>
-      <w:r>
-        <w:rPr>
-          <w:b/>
-          <w:bCs/>
-        </w:rPr>
-        <w:t>.</w:t>
-      </w:r>
-      <w:r>
-        <w:rPr>
-          <w:b/>
-          <w:bCs/>
-        </w:rPr>
-        <w:t>codComplementoTabelado</w:t>
-      </w:r>
-      <w:r>
-        <w:rPr>
-          <w:b/>
-          <w:bCs/>
-        </w:rPr>
-        <w:t xml:space="preserve">: </w:t>
-      </w:r>
-      <w:r>
-        <w:t>atributo destinado à entrada do código do complemento tabelado do movimento nacional ou do movimento local</w:t>
-      </w:r>
-      <w:r>
-        <w:t>;</w:t>
-      </w:r>
-    </w:p>
-    <w:p>
-      <w:pPr>
-        <w:jc w:val="both"/>
-      </w:pPr>
-      <w:r>
-        <w:rPr>
-          <w:b/>
-          <w:bCs/>
-        </w:rPr>
-        <w:t>movimento.idDocumentoVinculado:</w:t>
-      </w:r>
-      <w:r>
-        <w:rPr>
-          <w:b/>
-          <w:bCs/>
-        </w:rPr>
-        <w:t xml:space="preserve"> </w:t>
-      </w:r>
-      <w:r>
-        <w:t>elemento destinado a permitir a vinculação de um</w:t>
-      </w:r>
-      <w:r>
-        <w:t xml:space="preserve"> </w:t>
-      </w:r>
-      <w:r>
-        <w:t>ou</w:t>
-      </w:r>
-      <w:r>
-        <w:t xml:space="preserve"> </w:t>
-      </w:r>
-      <w:r>
-        <w:t>mais documentos à movimentação</w:t>
-      </w:r>
-      <w:r>
-        <w:t>;</w:t>
-      </w:r>
-    </w:p>
-    <w:p>
-      <w:pPr>
-        <w:jc w:val="both"/>
-        <w:rPr>
-          <w:b/>
-          <w:bCs/>
-        </w:rPr>
-      </w:pPr>
-    </w:p>
-    <w:p>
-      <w:pPr>
-        <w:jc w:val="both"/>
-        <w:rPr>
-          <w:b/>
-          <w:bCs/>
-        </w:rPr>
-      </w:pPr>
-    </w:p>
-    <w:p>
-      <w:pPr>
-        <w:jc w:val="both"/>
-        <w:rPr>
-          <w:b/>
-          <w:bCs/>
-        </w:rPr>
-      </w:pPr>
-      <w:r>
-        <w:rPr>
-          <w:b/>
-          <w:bCs/>
-        </w:rPr>
-        <w:lastRenderedPageBreak/>
-        <w:t>Órgão Julgador Responsável pela movimentação</w:t>
-      </w:r>
-      <w:r>
-        <w:rPr>
-          <w:b/>
-          <w:bCs/>
-        </w:rPr>
-        <w:t xml:space="preserve"> </w:t>
-      </w:r>
-      <w:r>
-        <w:rPr>
-          <w:b/>
-          <w:bCs/>
-          <w:u w:val="single"/>
-        </w:rPr>
-        <w:t>(relação com mpm_serventias.csv)</w:t>
-      </w:r>
-    </w:p>
-    <w:p>
-      <w:pPr>
-        <w:jc w:val="both"/>
-        <w:rPr>
-          <w:b/>
-          <w:bCs/>
-        </w:rPr>
-      </w:pPr>
-      <w:r>
-        <w:rPr>
-          <w:b/>
-          <w:bCs/>
-        </w:rPr>
-        <w:t>movimento</w:t>
-      </w:r>
-      <w:r>
-        <w:rPr>
-          <w:b/>
-          <w:bCs/>
-        </w:rPr>
-        <w:t>.</w:t>
-      </w:r>
-      <w:r>
-        <w:rPr>
-          <w:b/>
-          <w:bCs/>
-        </w:rPr>
-        <w:t>orgaoJulgador</w:t>
-      </w:r>
-      <w:r>
-        <w:rPr>
-          <w:b/>
-          <w:bCs/>
-        </w:rPr>
-        <w:t>.</w:t>
-      </w:r>
-      <w:r>
-        <w:rPr>
-          <w:b/>
-          <w:bCs/>
-        </w:rPr>
-        <w:t>dadosBasicos.</w:t>
-      </w:r>
-      <w:r>
-        <w:rPr>
-          <w:b/>
-          <w:bCs/>
-        </w:rPr>
-        <w:t>nomeOrgao</w:t>
-      </w:r>
-      <w:r>
-        <w:rPr>
-          <w:b/>
-          <w:bCs/>
-        </w:rPr>
-        <w:t xml:space="preserve">: </w:t>
-      </w:r>
-      <w:r>
-        <w:t>descrição textual da Unidade Judiciária constante no Módulo de Produtividade, Anexo II da Resolução 76;</w:t>
-      </w:r>
-    </w:p>
-    <w:p>
-      <w:pPr>
-        <w:jc w:val="both"/>
-        <w:rPr>
-          <w:b/>
-          <w:bCs/>
-        </w:rPr>
-      </w:pPr>
-      <w:r>
-        <w:rPr>
-          <w:b/>
-          <w:bCs/>
-        </w:rPr>
-        <w:t>movimento</w:t>
-      </w:r>
-      <w:r>
-        <w:rPr>
-          <w:b/>
-          <w:bCs/>
-        </w:rPr>
-        <w:t>.</w:t>
-      </w:r>
-      <w:r>
-        <w:rPr>
-          <w:b/>
-          <w:bCs/>
-        </w:rPr>
-        <w:t>orgaoJulgador</w:t>
-      </w:r>
-      <w:r>
-        <w:rPr>
-          <w:b/>
-          <w:bCs/>
-        </w:rPr>
-        <w:t>.</w:t>
-      </w:r>
-      <w:r>
-        <w:rPr>
-          <w:b/>
-          <w:bCs/>
-        </w:rPr>
-        <w:t>dadosBasicos.</w:t>
-      </w:r>
-      <w:r>
-        <w:rPr>
-          <w:b/>
-          <w:bCs/>
-        </w:rPr>
-        <w:t>codigoMunicipioIBGE</w:t>
-      </w:r>
-      <w:r>
-        <w:rPr>
-          <w:b/>
-          <w:bCs/>
-        </w:rPr>
-        <w:t xml:space="preserve">: </w:t>
-      </w:r>
-      <w:r>
-        <w:t>município-sede da unidade judiciária, conforme código de municípios definidos pelo IBGE. Usar código com sete dígitos. Fonte: www.ibge.gov.br;</w:t>
-      </w:r>
-    </w:p>
-    <w:p>
-      <w:pPr>
-        <w:jc w:val="both"/>
-        <w:rPr>
-          <w:b/>
-          <w:bCs/>
-        </w:rPr>
-      </w:pPr>
-      <w:r>
-        <w:rPr>
-          <w:b/>
-          <w:bCs/>
-        </w:rPr>
-        <w:t>movimento</w:t>
-      </w:r>
-      <w:r>
-        <w:rPr>
-          <w:b/>
-          <w:bCs/>
-        </w:rPr>
-        <w:t>.</w:t>
-      </w:r>
-      <w:r>
-        <w:rPr>
-          <w:b/>
-          <w:bCs/>
-        </w:rPr>
-        <w:t>orgaoJulgador</w:t>
-      </w:r>
-      <w:r>
-        <w:rPr>
-          <w:b/>
-          <w:bCs/>
-        </w:rPr>
-        <w:t>.</w:t>
-      </w:r>
-      <w:r>
-        <w:rPr>
-          <w:b/>
-          <w:bCs/>
-        </w:rPr>
-        <w:t>dadosBasicos.</w:t>
-      </w:r>
-      <w:r>
-        <w:rPr>
-          <w:b/>
-          <w:bCs/>
-        </w:rPr>
-        <w:t>codigoOrgao</w:t>
-      </w:r>
-      <w:r>
-        <w:rPr>
-          <w:b/>
-          <w:bCs/>
-        </w:rPr>
-        <w:t xml:space="preserve">: </w:t>
-      </w:r>
-      <w:r>
-        <w:t>código da Unidade Judiciária constante no Módulo de Produtividade, Anexo II da Resolução 76</w:t>
-      </w:r>
-      <w:r>
-        <w:t>.</w:t>
-      </w:r>
-      <w:r>
-        <w:rPr>
-          <w:b/>
-          <w:bCs/>
-        </w:rPr>
-        <w:t xml:space="preserve"> </w:t>
-      </w:r>
-    </w:p>
-    <w:p>
-      <w:pPr>
-        <w:jc w:val="both"/>
-      </w:pPr>
-      <w:r>
-        <w:rPr>
-          <w:b/>
-          <w:bCs/>
-        </w:rPr>
-        <w:t>movimento</w:t>
-      </w:r>
-      <w:r>
-        <w:rPr>
-          <w:b/>
-          <w:bCs/>
-        </w:rPr>
-        <w:t>.</w:t>
-      </w:r>
-      <w:r>
-        <w:rPr>
-          <w:b/>
-          <w:bCs/>
-        </w:rPr>
-        <w:t>orgaoJulgador</w:t>
-      </w:r>
-      <w:r>
-        <w:rPr>
-          <w:b/>
-          <w:bCs/>
-        </w:rPr>
-        <w:t>.</w:t>
-      </w:r>
-      <w:r>
-        <w:rPr>
-          <w:b/>
-          <w:bCs/>
-        </w:rPr>
-        <w:t>dadosBasicos.</w:t>
-      </w:r>
-      <w:r>
-        <w:rPr>
-          <w:b/>
-          <w:bCs/>
-        </w:rPr>
-        <w:t>instancia</w:t>
-      </w:r>
-      <w:r>
-        <w:rPr>
-          <w:b/>
-          <w:bCs/>
-        </w:rPr>
-        <w:t xml:space="preserve">: </w:t>
-      </w:r>
-      <w:r>
-        <w:t>o</w:t>
-      </w:r>
-      <w:r>
-        <w:t>s tipos de instância podem ser: - ORIG: instância originária em que o processo teve início; - REV: instância de revisão direta de um processo originariamente proposto em outra instância; - ESP: instância de revisão especial de processo submetido ou não à revisão direta; - EXT: instância de revisão extraordinária - ADM: instância administrativa de análise;</w:t>
-      </w:r>
-    </w:p>
-    <w:p>
-      <w:pPr>
-        <w:jc w:val="both"/>
-        <w:rPr>
-          <w:u w:val="single"/>
-        </w:rPr>
-      </w:pPr>
-      <w:r>
-        <w:rPr>
-          <w:b/>
-          <w:bCs/>
-        </w:rPr>
-        <w:t>movimento.tipoDecisao:</w:t>
-      </w:r>
-      <w:r>
-        <w:rPr>
-          <w:b/>
-          <w:bCs/>
-        </w:rPr>
-        <w:t xml:space="preserve"> </w:t>
-      </w:r>
-      <w:r>
-        <w:t>a</w:t>
-      </w:r>
-      <w:r>
-        <w:t>tributo que permite a atribuição da decisão como sendomonocrática (proferida por um magistrado), ou colegiada;Valores possíveis são numéricos (0 ou 1):0 - decisão MONOCRATICA1 - decisão COLEGIADA</w:t>
-      </w:r>
-      <w:r>
-        <w:t>;</w:t>
-      </w:r>
-    </w:p>
-    <w:p>
-      <w:pPr>
-        <w:jc w:val="both"/>
-        <w:rPr>
-          <w:b/>
-          <w:bCs/>
-        </w:rPr>
-      </w:pPr>
-      <w:r>
-        <w:rPr>
-          <w:b/>
-          <w:bCs/>
-        </w:rPr>
-        <w:t xml:space="preserve">Pela estrutura do XSD é possível informar </w:t>
-      </w:r>
-      <w:r>
-        <w:rPr>
-          <w:b/>
-          <w:bCs/>
-        </w:rPr>
-        <w:t>uma movimentação</w:t>
-      </w:r>
-      <w:r>
-        <w:rPr>
-          <w:b/>
-          <w:bCs/>
-        </w:rPr>
-        <w:t xml:space="preserve"> local, com referência ao </w:t>
-      </w:r>
-      <w:r>
-        <w:rPr>
-          <w:b/>
-          <w:bCs/>
-        </w:rPr>
-        <w:t>movimento</w:t>
-      </w:r>
-      <w:r>
-        <w:rPr>
-          <w:b/>
-          <w:bCs/>
-        </w:rPr>
-        <w:t xml:space="preserve"> nacional, ou, </w:t>
-      </w:r>
-      <w:r>
-        <w:rPr>
-          <w:b/>
-          <w:bCs/>
-        </w:rPr>
-        <w:t xml:space="preserve">a própria movimentação </w:t>
-      </w:r>
-      <w:r>
-        <w:rPr>
-          <w:b/>
-          <w:bCs/>
-        </w:rPr>
-        <w:t>nacional:</w:t>
-      </w:r>
-    </w:p>
-    <w:p>
-      <w:pPr>
-        <w:jc w:val="both"/>
-        <w:rPr>
-          <w:u w:val="single"/>
-        </w:rPr>
-      </w:pPr>
-      <w:r>
-        <w:rPr>
-          <w:u w:val="single"/>
-        </w:rPr>
-        <w:t>[</w:t>
-      </w:r>
-    </w:p>
-    <w:p>
-      <w:pPr>
-        <w:jc w:val="both"/>
-        <w:rPr>
-          <w:b/>
-          <w:bCs/>
-        </w:rPr>
-      </w:pPr>
-      <w:r>
-        <w:rPr>
-          <w:b/>
-          <w:bCs/>
-        </w:rPr>
-        <w:t>m</w:t>
-      </w:r>
-      <w:r>
-        <w:rPr>
-          <w:b/>
-          <w:bCs/>
-        </w:rPr>
-        <w:t>ovimento</w:t>
-      </w:r>
-      <w:r>
-        <w:rPr>
-          <w:b/>
-          <w:bCs/>
-        </w:rPr>
-        <w:t>.movimentoNacional.codigoNaci</w:t>
-      </w:r>
-      <w:r>
-        <w:rPr>
-          <w:b/>
-          <w:bCs/>
-        </w:rPr>
-        <w:t>o</w:t>
-      </w:r>
-      <w:r>
-        <w:rPr>
-          <w:b/>
-          <w:bCs/>
-        </w:rPr>
-        <w:t xml:space="preserve">nal: </w:t>
-      </w:r>
-      <w:r>
-        <w:t>atributo destinado à indicação do código do movimento previsto na tabela unificada de que trata a Resolução 46;</w:t>
-      </w:r>
-    </w:p>
-    <w:p>
-      <w:pPr>
-        <w:jc w:val="both"/>
-        <w:rPr>
-          <w:u w:val="single"/>
-        </w:rPr>
-      </w:pPr>
-      <w:r>
-        <w:rPr>
-          <w:u w:val="single"/>
-        </w:rPr>
-        <w:t>]</w:t>
-      </w:r>
-    </w:p>
-    <w:p>
-      <w:pPr>
-        <w:jc w:val="both"/>
-        <w:rPr>
-          <w:b/>
-          <w:bCs/>
-        </w:rPr>
-      </w:pPr>
-      <w:r>
-        <w:rPr>
-          <w:b/>
-          <w:bCs/>
-        </w:rPr>
-        <w:t>OU</w:t>
-      </w:r>
-    </w:p>
-    <w:p>
-      <w:pPr>
-        <w:jc w:val="both"/>
-        <w:rPr>
-          <w:u w:val="single"/>
-        </w:rPr>
-      </w:pPr>
-      <w:r>
-        <w:rPr>
-          <w:u w:val="single"/>
-        </w:rPr>
-        <w:t>[</w:t>
-      </w:r>
-    </w:p>
-    <w:p>
-      <w:pPr>
-        <w:jc w:val="both"/>
-      </w:pPr>
+      <w:proofErr w:type="spellStart"/>
+      <w:proofErr w:type="gramStart"/>
       <w:r>
         <w:rPr>
           <w:b/>
@@ -2462,45 +2954,10 @@
           <w:b/>
           <w:bCs/>
         </w:rPr>
-        <w:t>codigoMovimento:</w:t>
-      </w:r>
-      <w:r>
-        <w:t xml:space="preserve"> </w:t>
-      </w:r>
-      <w:r>
-        <w:t>a</w:t>
-      </w:r>
-      <w:r>
-        <w:t>tributo destinado a incluir a informação relativa ao</w:t>
-      </w:r>
-      <w:r>
-        <w:t xml:space="preserve"> </w:t>
-      </w:r>
-      <w:r>
-        <w:t>código numérico utilizado localmente pelo tribunal</w:t>
-      </w:r>
-      <w:r>
-        <w:t>;</w:t>
-      </w:r>
-    </w:p>
-    <w:p>
-      <w:pPr>
-        <w:jc w:val="both"/>
-      </w:pPr>
-      <w:r>
-        <w:rPr>
-          <w:b/>
-          <w:bCs/>
-        </w:rPr>
-        <w:t>movimento.movimentoLocal.</w:t>
-      </w:r>
-      <w:r>
-        <w:rPr>
-          <w:b/>
-          <w:bCs/>
-        </w:rPr>
         <w:t>codigoPaiNacional</w:t>
       </w:r>
+      <w:proofErr w:type="spellEnd"/>
+      <w:proofErr w:type="gramEnd"/>
       <w:r>
         <w:rPr>
           <w:b/>
@@ -2599,7 +3056,6 @@
           <w:sz w:val="44"/>
           <w:szCs w:val="44"/>
         </w:rPr>
-        <w:lastRenderedPageBreak/>
         <w:t>Tabelas SGT:</w:t>
       </w:r>
     </w:p>
@@ -2625,14 +3081,7 @@
           <w:sz w:val="24"/>
           <w:szCs w:val="24"/>
         </w:rPr>
-        <w:t>As</w:t>
-      </w:r>
-      <w:r>
-        <w:rPr>
-          <w:sz w:val="24"/>
-          <w:szCs w:val="24"/>
-        </w:rPr>
-        <w:t xml:space="preserve"> tabelas de </w:t>
+        <w:t xml:space="preserve">As tabelas de </w:t>
       </w:r>
       <w:r>
         <w:rPr>
@@ -2689,35 +3138,7 @@
           <w:sz w:val="24"/>
           <w:szCs w:val="24"/>
         </w:rPr>
-        <w:t>do Sistema de Gestão de Tabelas Processuais Unificadas (SGT)</w:t>
-      </w:r>
-      <w:r>
-        <w:rPr>
-          <w:sz w:val="24"/>
-          <w:szCs w:val="24"/>
-        </w:rPr>
-        <w:t xml:space="preserve"> são organizadas de maneira hierárquica, sendo o último nível da hierarquia o mais</w:t>
-      </w:r>
-      <w:r>
-        <w:rPr>
-          <w:sz w:val="24"/>
-          <w:szCs w:val="24"/>
-        </w:rPr>
-        <w:t xml:space="preserve"> específico e</w:t>
-      </w:r>
-      <w:r>
-        <w:rPr>
-          <w:sz w:val="24"/>
-          <w:szCs w:val="24"/>
-        </w:rPr>
-        <w:t xml:space="preserve"> relevante, e o primeiro nível o mais genérico</w:t>
-      </w:r>
-      <w:r>
-        <w:rPr>
-          <w:sz w:val="24"/>
-          <w:szCs w:val="24"/>
-        </w:rPr>
-        <w:t>.</w:t>
+        <w:t>do Sistema de Gestão de Tabelas Processuais Unificadas (SGT) são organizadas de maneira hierárquica, sendo o último nível da hierarquia o mais específico e relevante, e o primeiro nível o mais genérico.</w:t>
       </w:r>
     </w:p>
     <w:p>
@@ -2786,60 +3207,42 @@
           <w:sz w:val="36"/>
           <w:szCs w:val="36"/>
         </w:rPr>
-        <w:t>s Processuais (</w:t>
-      </w:r>
-      <w:r>
-        <w:rPr>
-          <w:b/>
-          <w:bCs/>
-          <w:sz w:val="36"/>
-          <w:szCs w:val="36"/>
+        <w:t>s Processuais (sgt_classes.csv)</w:t>
+      </w:r>
+    </w:p>
+    <w:p>
+      <w:pPr>
+        <w:jc w:val="both"/>
+        <w:rPr>
+          <w:sz w:val="24"/>
+          <w:szCs w:val="24"/>
+        </w:rPr>
+      </w:pPr>
+      <w:r>
+        <w:rPr>
+          <w:sz w:val="24"/>
+          <w:szCs w:val="24"/>
+        </w:rPr>
+        <w:tab/>
+      </w:r>
+      <w:r>
+        <w:rPr>
+          <w:sz w:val="24"/>
+          <w:szCs w:val="24"/>
+        </w:rPr>
+        <w:t xml:space="preserve">O arquivo </w:t>
+      </w:r>
+      <w:r>
+        <w:rPr>
+          <w:b/>
+          <w:bCs/>
+          <w:sz w:val="24"/>
+          <w:szCs w:val="24"/>
         </w:rPr>
         <w:t>sgt_classes.csv</w:t>
       </w:r>
       <w:r>
         <w:rPr>
-          <w:b/>
-          <w:bCs/>
-          <w:sz w:val="36"/>
-          <w:szCs w:val="36"/>
-        </w:rPr>
-        <w:t>)</w:t>
-      </w:r>
-    </w:p>
-    <w:p>
-      <w:pPr>
-        <w:jc w:val="both"/>
-        <w:rPr>
-          <w:sz w:val="24"/>
-          <w:szCs w:val="24"/>
-        </w:rPr>
-      </w:pPr>
-      <w:r>
-        <w:rPr>
-          <w:sz w:val="24"/>
-          <w:szCs w:val="24"/>
-        </w:rPr>
-        <w:tab/>
-      </w:r>
-      <w:r>
-        <w:rPr>
-          <w:sz w:val="24"/>
-          <w:szCs w:val="24"/>
-        </w:rPr>
-        <w:t xml:space="preserve">O arquivo </w:t>
-      </w:r>
-      <w:r>
-        <w:rPr>
-          <w:b/>
-          <w:bCs/>
-          <w:sz w:val="24"/>
-          <w:szCs w:val="24"/>
-        </w:rPr>
-        <w:t>sgt_classes.csv</w:t>
-      </w:r>
-      <w:r>
-        <w:rPr>
           <w:sz w:val="24"/>
           <w:szCs w:val="24"/>
         </w:rPr>
@@ -2899,7 +3302,7 @@
           <w:szCs w:val="24"/>
         </w:rPr>
       </w:pPr>
-      <w:hyperlink r:id="rId7" w:history="1">
+      <w:hyperlink r:id="rId8" w:history="1">
         <w:r>
           <w:rPr>
             <w:rStyle w:val="Hyperlink"/>
@@ -2942,6 +3345,7 @@
           <w:bCs/>
         </w:rPr>
       </w:pPr>
+      <w:proofErr w:type="spellStart"/>
       <w:r>
         <w:rPr>
           <w:b/>
@@ -2949,6 +3353,7 @@
         </w:rPr>
         <w:t>codigo</w:t>
       </w:r>
+      <w:proofErr w:type="spellEnd"/>
       <w:r>
         <w:rPr>
           <w:b/>
@@ -2976,12 +3381,21 @@
         <w:ind w:firstLine="708"/>
         <w:jc w:val="both"/>
       </w:pPr>
-      <w:r>
-        <w:rPr>
-          <w:b/>
-          <w:bCs/>
-        </w:rPr>
-        <w:t xml:space="preserve">descricao: </w:t>
+      <w:proofErr w:type="spellStart"/>
+      <w:r>
+        <w:rPr>
+          <w:b/>
+          <w:bCs/>
+        </w:rPr>
+        <w:t>descricao</w:t>
+      </w:r>
+      <w:proofErr w:type="spellEnd"/>
+      <w:r>
+        <w:rPr>
+          <w:b/>
+          <w:bCs/>
+        </w:rPr>
+        <w:t xml:space="preserve">: </w:t>
       </w:r>
       <w:r>
         <w:t>descrição da Classe Processual;</w:t>
@@ -2992,12 +3406,21 @@
         <w:ind w:firstLine="708"/>
         <w:jc w:val="both"/>
       </w:pPr>
-      <w:r>
-        <w:rPr>
-          <w:b/>
-          <w:bCs/>
-        </w:rPr>
-        <w:t xml:space="preserve">cod_pai: </w:t>
+      <w:proofErr w:type="spellStart"/>
+      <w:r>
+        <w:rPr>
+          <w:b/>
+          <w:bCs/>
+        </w:rPr>
+        <w:t>cod_pai</w:t>
+      </w:r>
+      <w:proofErr w:type="spellEnd"/>
+      <w:r>
+        <w:rPr>
+          <w:b/>
+          <w:bCs/>
+        </w:rPr>
+        <w:t xml:space="preserve">: </w:t>
       </w:r>
       <w:r>
         <w:t>código identificador da Classe Processual pai</w:t>
@@ -3011,12 +3434,21 @@
         <w:ind w:firstLine="708"/>
         <w:jc w:val="both"/>
       </w:pPr>
-      <w:r>
-        <w:rPr>
-          <w:b/>
-          <w:bCs/>
-        </w:rPr>
-        <w:t xml:space="preserve">cod_filhos: </w:t>
+      <w:proofErr w:type="spellStart"/>
+      <w:r>
+        <w:rPr>
+          <w:b/>
+          <w:bCs/>
+        </w:rPr>
+        <w:t>cod_filhos</w:t>
+      </w:r>
+      <w:proofErr w:type="spellEnd"/>
+      <w:r>
+        <w:rPr>
+          <w:b/>
+          <w:bCs/>
+        </w:rPr>
+        <w:t xml:space="preserve">: </w:t>
       </w:r>
       <w:r>
         <w:t>lista com os códigos das classes processuais filhas daquela classe</w:t>
@@ -3097,7 +3529,14 @@
           <w:sz w:val="24"/>
           <w:szCs w:val="24"/>
         </w:rPr>
-        <w:t>sgt_</w:t>
+        <w:t>sgt_assuntos.csv</w:t>
+      </w:r>
+      <w:r>
+        <w:rPr>
+          <w:sz w:val="24"/>
+          <w:szCs w:val="24"/>
+        </w:rPr>
+        <w:t xml:space="preserve"> contém uma estrutura simplificada da tabela de </w:t>
       </w:r>
       <w:r>
         <w:rPr>
@@ -3115,31 +3554,6 @@
           <w:sz w:val="24"/>
           <w:szCs w:val="24"/>
         </w:rPr>
-        <w:t>.csv</w:t>
-      </w:r>
-      <w:r>
-        <w:rPr>
-          <w:sz w:val="24"/>
-          <w:szCs w:val="24"/>
-        </w:rPr>
-        <w:t xml:space="preserve"> contém uma estrutura simplificada da tabela de </w:t>
-      </w:r>
-      <w:r>
-        <w:rPr>
-          <w:b/>
-          <w:bCs/>
-          <w:sz w:val="24"/>
-          <w:szCs w:val="24"/>
-        </w:rPr>
-        <w:t>assuntos</w:t>
-      </w:r>
-      <w:r>
-        <w:rPr>
-          <w:b/>
-          <w:bCs/>
-          <w:sz w:val="24"/>
-          <w:szCs w:val="24"/>
-        </w:rPr>
         <w:t xml:space="preserve"> processuais</w:t>
       </w:r>
       <w:r>
@@ -3173,7 +3587,7 @@
           <w:szCs w:val="24"/>
         </w:rPr>
       </w:pPr>
-      <w:hyperlink r:id="rId8" w:history="1">
+      <w:hyperlink r:id="rId9" w:history="1">
         <w:r>
           <w:rPr>
             <w:rStyle w:val="Hyperlink"/>
@@ -3216,6 +3630,7 @@
           <w:bCs/>
         </w:rPr>
       </w:pPr>
+      <w:proofErr w:type="spellStart"/>
       <w:r>
         <w:rPr>
           <w:b/>
@@ -3223,6 +3638,7 @@
         </w:rPr>
         <w:t>codigo</w:t>
       </w:r>
+      <w:proofErr w:type="spellEnd"/>
       <w:r>
         <w:rPr>
           <w:b/>
@@ -3257,12 +3673,21 @@
         <w:ind w:firstLine="708"/>
         <w:jc w:val="both"/>
       </w:pPr>
-      <w:r>
-        <w:rPr>
-          <w:b/>
-          <w:bCs/>
-        </w:rPr>
-        <w:t xml:space="preserve">descricao: </w:t>
+      <w:proofErr w:type="spellStart"/>
+      <w:r>
+        <w:rPr>
+          <w:b/>
+          <w:bCs/>
+        </w:rPr>
+        <w:t>descricao</w:t>
+      </w:r>
+      <w:proofErr w:type="spellEnd"/>
+      <w:r>
+        <w:rPr>
+          <w:b/>
+          <w:bCs/>
+        </w:rPr>
+        <w:t xml:space="preserve">: </w:t>
       </w:r>
       <w:r>
         <w:t xml:space="preserve">descrição </w:t>
@@ -3279,12 +3704,21 @@
         <w:ind w:firstLine="708"/>
         <w:jc w:val="both"/>
       </w:pPr>
-      <w:r>
-        <w:rPr>
-          <w:b/>
-          <w:bCs/>
-        </w:rPr>
-        <w:t xml:space="preserve">cod_pai: </w:t>
+      <w:proofErr w:type="spellStart"/>
+      <w:r>
+        <w:rPr>
+          <w:b/>
+          <w:bCs/>
+        </w:rPr>
+        <w:t>cod_pai</w:t>
+      </w:r>
+      <w:proofErr w:type="spellEnd"/>
+      <w:r>
+        <w:rPr>
+          <w:b/>
+          <w:bCs/>
+        </w:rPr>
+        <w:t xml:space="preserve">: </w:t>
       </w:r>
       <w:r>
         <w:t xml:space="preserve">código identificador da </w:t>
@@ -3301,12 +3735,21 @@
         <w:ind w:firstLine="708"/>
         <w:jc w:val="both"/>
       </w:pPr>
-      <w:r>
-        <w:rPr>
-          <w:b/>
-          <w:bCs/>
-        </w:rPr>
-        <w:t xml:space="preserve">cod_filhos: </w:t>
+      <w:proofErr w:type="spellStart"/>
+      <w:r>
+        <w:rPr>
+          <w:b/>
+          <w:bCs/>
+        </w:rPr>
+        <w:t>cod_filhos</w:t>
+      </w:r>
+      <w:proofErr w:type="spellEnd"/>
+      <w:r>
+        <w:rPr>
+          <w:b/>
+          <w:bCs/>
+        </w:rPr>
+        <w:t xml:space="preserve">: </w:t>
       </w:r>
       <w:r>
         <w:t>lista com os códigos d</w:t>
@@ -3386,17 +3829,7 @@
           <w:sz w:val="36"/>
           <w:szCs w:val="36"/>
         </w:rPr>
-        <w:lastRenderedPageBreak/>
-        <w:t>Movimentações</w:t>
-      </w:r>
-      <w:r>
-        <w:rPr>
-          <w:b/>
-          <w:bCs/>
-          <w:sz w:val="36"/>
-          <w:szCs w:val="36"/>
-        </w:rPr>
-        <w:t xml:space="preserve"> Processuais (sgt_classes.csv)</w:t>
+        <w:t>Movimentações Processuais (sgt_classes.csv)</w:t>
       </w:r>
     </w:p>
     <w:p>
@@ -3484,7 +3917,7 @@
           <w:szCs w:val="24"/>
         </w:rPr>
       </w:pPr>
-      <w:hyperlink r:id="rId9" w:history="1">
+      <w:hyperlink r:id="rId10" w:history="1">
         <w:r>
           <w:rPr>
             <w:rStyle w:val="Hyperlink"/>
@@ -3537,6 +3970,7 @@
           <w:bCs/>
         </w:rPr>
       </w:pPr>
+      <w:proofErr w:type="spellStart"/>
       <w:r>
         <w:rPr>
           <w:b/>
@@ -3544,6 +3978,7 @@
         </w:rPr>
         <w:t>codigo</w:t>
       </w:r>
+      <w:proofErr w:type="spellEnd"/>
       <w:r>
         <w:rPr>
           <w:b/>
@@ -3556,21 +3991,7 @@
           <w:b/>
           <w:bCs/>
         </w:rPr>
-        <w:t xml:space="preserve"> código identificador único </w:t>
-      </w:r>
-      <w:r>
-        <w:rPr>
-          <w:b/>
-          <w:bCs/>
-        </w:rPr>
-        <w:t>da Movimentação Processual</w:t>
-      </w:r>
-      <w:r>
-        <w:rPr>
-          <w:b/>
-          <w:bCs/>
-        </w:rPr>
-        <w:t xml:space="preserve">. </w:t>
+        <w:t xml:space="preserve"> código identificador único da Movimentação Processual. </w:t>
       </w:r>
     </w:p>
     <w:p>
@@ -3578,21 +3999,24 @@
         <w:ind w:firstLine="708"/>
         <w:jc w:val="both"/>
       </w:pPr>
-      <w:r>
-        <w:rPr>
-          <w:b/>
-          <w:bCs/>
-        </w:rPr>
-        <w:t xml:space="preserve">descricao: </w:t>
-      </w:r>
-      <w:r>
-        <w:t>descrição d</w:t>
-      </w:r>
-      <w:r>
-        <w:t>a Movimentação Processual</w:t>
-      </w:r>
-      <w:r>
-        <w:t>;</w:t>
+      <w:proofErr w:type="spellStart"/>
+      <w:r>
+        <w:rPr>
+          <w:b/>
+          <w:bCs/>
+        </w:rPr>
+        <w:t>descricao</w:t>
+      </w:r>
+      <w:proofErr w:type="spellEnd"/>
+      <w:r>
+        <w:rPr>
+          <w:b/>
+          <w:bCs/>
+        </w:rPr>
+        <w:t xml:space="preserve">: </w:t>
+      </w:r>
+      <w:r>
+        <w:t>descrição da Movimentação Processual;</w:t>
       </w:r>
     </w:p>
     <w:p>
@@ -3600,21 +4024,24 @@
         <w:ind w:firstLine="708"/>
         <w:jc w:val="both"/>
       </w:pPr>
-      <w:r>
-        <w:rPr>
-          <w:b/>
-          <w:bCs/>
-        </w:rPr>
-        <w:t xml:space="preserve">cod_pai: </w:t>
-      </w:r>
-      <w:r>
-        <w:t xml:space="preserve">código identificador da </w:t>
-      </w:r>
-      <w:r>
-        <w:t>Movimentação</w:t>
-      </w:r>
-      <w:r>
-        <w:t xml:space="preserve"> Processual pai;</w:t>
+      <w:proofErr w:type="spellStart"/>
+      <w:r>
+        <w:rPr>
+          <w:b/>
+          <w:bCs/>
+        </w:rPr>
+        <w:t>cod_pai</w:t>
+      </w:r>
+      <w:proofErr w:type="spellEnd"/>
+      <w:r>
+        <w:rPr>
+          <w:b/>
+          <w:bCs/>
+        </w:rPr>
+        <w:t xml:space="preserve">: </w:t>
+      </w:r>
+      <w:r>
+        <w:t>código identificador da Movimentação Processual pai;</w:t>
       </w:r>
     </w:p>
     <w:p>
@@ -3622,27 +4049,24 @@
         <w:ind w:firstLine="708"/>
         <w:jc w:val="both"/>
       </w:pPr>
-      <w:r>
-        <w:rPr>
-          <w:b/>
-          <w:bCs/>
-        </w:rPr>
-        <w:t xml:space="preserve">cod_filhos: </w:t>
-      </w:r>
-      <w:r>
-        <w:t xml:space="preserve">lista com os códigos dos </w:t>
-      </w:r>
-      <w:r>
-        <w:t>movimentos</w:t>
-      </w:r>
-      <w:r>
-        <w:t xml:space="preserve"> processuais filhos daquele </w:t>
-      </w:r>
-      <w:r>
-        <w:t>movimento</w:t>
-      </w:r>
-      <w:r>
-        <w:t>;</w:t>
+      <w:proofErr w:type="spellStart"/>
+      <w:r>
+        <w:rPr>
+          <w:b/>
+          <w:bCs/>
+        </w:rPr>
+        <w:t>cod_filhos</w:t>
+      </w:r>
+      <w:proofErr w:type="spellEnd"/>
+      <w:r>
+        <w:rPr>
+          <w:b/>
+          <w:bCs/>
+        </w:rPr>
+        <w:t xml:space="preserve">: </w:t>
+      </w:r>
+      <w:r>
+        <w:t>lista com os códigos dos movimentos processuais filhos daquele movimento;</w:t>
       </w:r>
     </w:p>
     <w:p>
@@ -3789,21 +4213,7 @@
           <w:sz w:val="24"/>
           <w:szCs w:val="24"/>
         </w:rPr>
-        <w:t xml:space="preserve"> disponível no </w:t>
-      </w:r>
-      <w:r>
-        <w:rPr>
-          <w:sz w:val="24"/>
-          <w:szCs w:val="24"/>
-        </w:rPr>
-        <w:t>painel do Módulo de Produtividade Mensal</w:t>
-      </w:r>
-      <w:r>
-        <w:rPr>
-          <w:sz w:val="24"/>
-          <w:szCs w:val="24"/>
-        </w:rPr>
-        <w:t xml:space="preserve"> em: </w:t>
+        <w:t xml:space="preserve"> disponível no painel do Módulo de Produtividade Mensal em: </w:t>
       </w:r>
     </w:p>
     <w:p>
@@ -3815,7 +4225,7 @@
           <w:szCs w:val="24"/>
         </w:rPr>
       </w:pPr>
-      <w:hyperlink r:id="rId10" w:history="1">
+      <w:hyperlink r:id="rId11" w:history="1">
         <w:r>
           <w:rPr>
             <w:rStyle w:val="Hyperlink"/>
@@ -3887,14 +4297,7 @@
           <w:b/>
           <w:bCs/>
         </w:rPr>
-        <w:t xml:space="preserve"> código identificador </w:t>
-      </w:r>
-      <w:r>
-        <w:rPr>
-          <w:b/>
-          <w:bCs/>
-        </w:rPr>
-        <w:t>Órgão Julgador</w:t>
+        <w:t xml:space="preserve"> código identificador Órgão Julgador</w:t>
       </w:r>
       <w:r>
         <w:rPr>
@@ -3908,14 +4311,36 @@
           <w:b/>
           <w:bCs/>
         </w:rPr>
+        <w:t xml:space="preserve">/Serventia. </w:t>
+      </w:r>
+    </w:p>
+    <w:p>
+      <w:pPr>
+        <w:ind w:firstLine="708"/>
+        <w:jc w:val="both"/>
+      </w:pPr>
+      <w:r>
+        <w:rPr>
+          <w:b/>
+          <w:bCs/>
+        </w:rPr>
+        <w:t>NOMEDAVARA</w:t>
+      </w:r>
+      <w:r>
+        <w:rPr>
+          <w:b/>
+          <w:bCs/>
+        </w:rPr>
+        <w:t xml:space="preserve">: </w:t>
+      </w:r>
+      <w:r>
+        <w:t>nome do Órgão Julgador</w:t>
+      </w:r>
+      <w:r>
         <w:t>/Serventia</w:t>
       </w:r>
       <w:r>
-        <w:rPr>
-          <w:b/>
-          <w:bCs/>
-        </w:rPr>
-        <w:t xml:space="preserve">. </w:t>
+        <w:t>;</w:t>
       </w:r>
     </w:p>
     <w:p>
@@ -3928,7 +4353,7 @@
           <w:b/>
           <w:bCs/>
         </w:rPr>
-        <w:t>NOMEDAVARA</w:t>
+        <w:t>TIP_ORGAO</w:t>
       </w:r>
       <w:r>
         <w:rPr>
@@ -3938,10 +4363,7 @@
         <w:t xml:space="preserve">: </w:t>
       </w:r>
       <w:r>
-        <w:t>nome do Órgão Julgador</w:t>
-      </w:r>
-      <w:r>
-        <w:t>/Serventia</w:t>
+        <w:t>tipo do Órgão Julgador</w:t>
       </w:r>
       <w:r>
         <w:t>;</w:t>
@@ -3949,6 +4371,36 @@
     </w:p>
     <w:p>
       <w:pPr>
+        <w:ind w:left="708"/>
+        <w:jc w:val="both"/>
+      </w:pPr>
+      <w:r>
+        <w:rPr>
+          <w:b/>
+          <w:bCs/>
+        </w:rPr>
+        <w:t>SEQ_CIDADE</w:t>
+      </w:r>
+      <w:r>
+        <w:rPr>
+          <w:b/>
+          <w:bCs/>
+        </w:rPr>
+        <w:t>:</w:t>
+      </w:r>
+      <w:r>
+        <w:rPr>
+          <w:b/>
+          <w:bCs/>
+        </w:rPr>
+        <w:t xml:space="preserve"> </w:t>
+      </w:r>
+      <w:r>
+        <w:t>lista com os códigos dos movimentos processuais filhos daquele movimento;</w:t>
+      </w:r>
+    </w:p>
+    <w:p>
+      <w:pPr>
         <w:ind w:firstLine="708"/>
         <w:jc w:val="both"/>
       </w:pPr>
@@ -3957,37 +4409,249 @@
           <w:b/>
           <w:bCs/>
         </w:rPr>
-        <w:t>TIP_ORGAO</w:t>
-      </w:r>
-      <w:r>
-        <w:rPr>
-          <w:b/>
-          <w:bCs/>
-        </w:rPr>
-        <w:t xml:space="preserve">: </w:t>
-      </w:r>
-      <w:r>
-        <w:t xml:space="preserve">tipo do </w:t>
-      </w:r>
-      <w:r>
-        <w:t>Órgão Julgador</w:t>
-      </w:r>
-      <w:r>
+        <w:t>DSC_CIDADE:</w:t>
+      </w:r>
+      <w:r>
+        <w:rPr>
+          <w:b/>
+          <w:bCs/>
+        </w:rPr>
+        <w:t xml:space="preserve"> </w:t>
+      </w:r>
+      <w:r>
+        <w:t>nome da cidade do OJ;</w:t>
+      </w:r>
+    </w:p>
+    <w:p>
+      <w:pPr>
+        <w:ind w:firstLine="708"/>
+        <w:jc w:val="both"/>
+      </w:pPr>
+      <w:r>
+        <w:rPr>
+          <w:b/>
+          <w:bCs/>
+        </w:rPr>
+        <w:t>SIG_UF:</w:t>
+      </w:r>
+      <w:r>
+        <w:rPr>
+          <w:b/>
+          <w:bCs/>
+        </w:rPr>
+        <w:t xml:space="preserve"> </w:t>
+      </w:r>
+      <w:r>
+        <w:t>UF da cidade do OJ</w:t>
+      </w:r>
+    </w:p>
+    <w:p>
+      <w:pPr>
+        <w:ind w:firstLine="708"/>
+        <w:jc w:val="both"/>
+        <w:rPr>
+          <w:b/>
+          <w:bCs/>
+        </w:rPr>
+      </w:pPr>
+      <w:r>
+        <w:rPr>
+          <w:b/>
+          <w:bCs/>
+        </w:rPr>
+        <w:t>COD_IBGE:</w:t>
+      </w:r>
+      <w:r>
+        <w:rPr>
+          <w:b/>
+          <w:bCs/>
+        </w:rPr>
+        <w:t xml:space="preserve"> </w:t>
+      </w:r>
+      <w:r>
+        <w:t>código IBGE da cidade do OJ;</w:t>
+      </w:r>
+    </w:p>
+    <w:p>
+      <w:pPr>
+        <w:ind w:firstLine="708"/>
+        <w:jc w:val="both"/>
+        <w:rPr>
+          <w:b/>
+          <w:bCs/>
+        </w:rPr>
+      </w:pPr>
+      <w:r>
+        <w:rPr>
+          <w:b/>
+          <w:bCs/>
+        </w:rPr>
+        <w:t>DSC_TIP_ORGAO:</w:t>
+      </w:r>
+      <w:r>
+        <w:rPr>
+          <w:b/>
+          <w:bCs/>
+        </w:rPr>
+        <w:t xml:space="preserve"> </w:t>
+      </w:r>
+      <w:r>
+        <w:t>tipo de OJ</w:t>
+      </w:r>
+      <w:r>
+        <w:rPr>
+          <w:b/>
+          <w:bCs/>
+        </w:rPr>
         <w:t>;</w:t>
       </w:r>
     </w:p>
     <w:p>
       <w:pPr>
-        <w:ind w:left="708"/>
-        <w:jc w:val="both"/>
-      </w:pPr>
-      <w:r>
-        <w:rPr>
-          <w:b/>
-          <w:bCs/>
-        </w:rPr>
-        <w:t>SEQ_CIDADE</w:t>
-      </w:r>
+        <w:ind w:firstLine="708"/>
+        <w:jc w:val="both"/>
+      </w:pPr>
+      <w:r>
+        <w:rPr>
+          <w:b/>
+          <w:bCs/>
+        </w:rPr>
+        <w:lastRenderedPageBreak/>
+        <w:t>TIP_ESFERA_JUSTICA:</w:t>
+      </w:r>
+      <w:r>
+        <w:rPr>
+          <w:b/>
+          <w:bCs/>
+        </w:rPr>
+        <w:t xml:space="preserve"> </w:t>
+      </w:r>
+      <w:r>
+        <w:t>esfera de justiça;</w:t>
+      </w:r>
+    </w:p>
+    <w:p>
+      <w:pPr>
+        <w:ind w:firstLine="708"/>
+        <w:jc w:val="both"/>
+        <w:rPr>
+          <w:b/>
+          <w:bCs/>
+        </w:rPr>
+      </w:pPr>
+      <w:r>
+        <w:rPr>
+          <w:b/>
+          <w:bCs/>
+        </w:rPr>
+        <w:t>INT_ORDEM_ORGAO:</w:t>
+      </w:r>
+      <w:r>
+        <w:rPr>
+          <w:b/>
+          <w:bCs/>
+        </w:rPr>
+        <w:t xml:space="preserve"> </w:t>
+      </w:r>
+      <w:r>
+        <w:t>atributo utilizado identificação ordinal da serventia (</w:t>
+      </w:r>
+      <w:proofErr w:type="spellStart"/>
+      <w:r>
+        <w:t>Ex</w:t>
+      </w:r>
+      <w:proofErr w:type="spellEnd"/>
+      <w:r>
+        <w:t>: 1ª Vara)</w:t>
+      </w:r>
+      <w:r>
+        <w:t>;</w:t>
+      </w:r>
+    </w:p>
+    <w:p>
+      <w:pPr>
+        <w:ind w:firstLine="708"/>
+        <w:jc w:val="both"/>
+      </w:pPr>
+      <w:r>
+        <w:rPr>
+          <w:b/>
+          <w:bCs/>
+        </w:rPr>
+        <w:t>DSC_ORGAO:</w:t>
+      </w:r>
+      <w:r>
+        <w:rPr>
+          <w:b/>
+          <w:bCs/>
+        </w:rPr>
+        <w:t xml:space="preserve"> </w:t>
+      </w:r>
+      <w:r>
+        <w:t>nome d</w:t>
+      </w:r>
+      <w:r>
+        <w:t>a serventia</w:t>
+      </w:r>
+      <w:r>
+        <w:t xml:space="preserve"> sem identificação </w:t>
+      </w:r>
+      <w:r>
+        <w:t>ordinal;</w:t>
+      </w:r>
+    </w:p>
+    <w:p>
+      <w:pPr>
+        <w:ind w:firstLine="708"/>
+        <w:jc w:val="both"/>
+        <w:rPr>
+          <w:b/>
+          <w:bCs/>
+        </w:rPr>
+      </w:pPr>
+      <w:r>
+        <w:rPr>
+          <w:b/>
+          <w:bCs/>
+        </w:rPr>
+        <w:t>DSC_DENOM_SERVENTIA_JUDICIAL:</w:t>
+      </w:r>
+      <w:r>
+        <w:rPr>
+          <w:b/>
+          <w:bCs/>
+        </w:rPr>
+        <w:t xml:space="preserve"> </w:t>
+      </w:r>
+      <w:r>
+        <w:t>especificação da serventia</w:t>
+      </w:r>
+      <w:r>
+        <w:rPr>
+          <w:b/>
+          <w:bCs/>
+        </w:rPr>
+        <w:t>;</w:t>
+      </w:r>
+    </w:p>
+    <w:p>
+      <w:pPr>
+        <w:ind w:firstLine="708"/>
+        <w:jc w:val="both"/>
+        <w:rPr>
+          <w:b/>
+          <w:bCs/>
+        </w:rPr>
+      </w:pPr>
+      <w:proofErr w:type="spellStart"/>
+      <w:r>
+        <w:rPr>
+          <w:b/>
+          <w:bCs/>
+        </w:rPr>
+        <w:t>endereco_serventia</w:t>
+      </w:r>
+      <w:proofErr w:type="spellEnd"/>
       <w:r>
         <w:rPr>
           <w:b/>
@@ -3996,28 +4660,27 @@
         <w:t>:</w:t>
       </w:r>
       <w:r>
-        <w:rPr>
-          <w:b/>
-          <w:bCs/>
-        </w:rPr>
-        <w:t xml:space="preserve"> </w:t>
-      </w:r>
-      <w:r>
-        <w:t>lista com os códigos dos movimentos processuais filhos daquele movimento;</w:t>
+        <w:t xml:space="preserve"> endereço;</w:t>
       </w:r>
     </w:p>
     <w:p>
       <w:pPr>
         <w:ind w:firstLine="708"/>
         <w:jc w:val="both"/>
-      </w:pPr>
-      <w:r>
-        <w:rPr>
-          <w:b/>
-          <w:bCs/>
-        </w:rPr>
-        <w:t>DSC_CIDADE</w:t>
-      </w:r>
+        <w:rPr>
+          <w:b/>
+          <w:bCs/>
+        </w:rPr>
+      </w:pPr>
+      <w:proofErr w:type="spellStart"/>
+      <w:r>
+        <w:rPr>
+          <w:b/>
+          <w:bCs/>
+        </w:rPr>
+        <w:t>cep_serventia</w:t>
+      </w:r>
+      <w:proofErr w:type="spellEnd"/>
       <w:r>
         <w:rPr>
           <w:b/>
@@ -4033,7 +4696,7 @@
         <w:t xml:space="preserve"> </w:t>
       </w:r>
       <w:r>
-        <w:t>nome da cidade do OJ;</w:t>
+        <w:t>CEP;</w:t>
       </w:r>
     </w:p>
     <w:p>
@@ -4046,24 +4709,17 @@
           <w:b/>
           <w:bCs/>
         </w:rPr>
-        <w:t>SIG_UF</w:t>
-      </w:r>
-      <w:r>
-        <w:rPr>
-          <w:b/>
-          <w:bCs/>
-        </w:rPr>
-        <w:t>:</w:t>
-      </w:r>
-      <w:r>
-        <w:rPr>
-          <w:b/>
-          <w:bCs/>
-        </w:rPr>
-        <w:t xml:space="preserve"> </w:t>
-      </w:r>
-      <w:r>
-        <w:t>UF da cidade do OJ</w:t>
+        <w:t>LATITUDE:</w:t>
+      </w:r>
+      <w:r>
+        <w:rPr>
+          <w:b/>
+          <w:bCs/>
+        </w:rPr>
+        <w:t xml:space="preserve"> </w:t>
+      </w:r>
+      <w:r>
+        <w:t>coordenadas de latitude;</w:t>
       </w:r>
     </w:p>
     <w:p>
@@ -4071,320 +4727,6 @@
         <w:ind w:firstLine="708"/>
         <w:jc w:val="both"/>
         <w:rPr>
-          <w:b/>
-          <w:bCs/>
-        </w:rPr>
-      </w:pPr>
-      <w:r>
-        <w:rPr>
-          <w:b/>
-          <w:bCs/>
-        </w:rPr>
-        <w:t>COD_IBGE</w:t>
-      </w:r>
-      <w:r>
-        <w:rPr>
-          <w:b/>
-          <w:bCs/>
-        </w:rPr>
-        <w:t>:</w:t>
-      </w:r>
-      <w:r>
-        <w:rPr>
-          <w:b/>
-          <w:bCs/>
-        </w:rPr>
-        <w:t xml:space="preserve"> </w:t>
-      </w:r>
-      <w:r>
-        <w:t>código IBGE da cidade do OJ;</w:t>
-      </w:r>
-    </w:p>
-    <w:p>
-      <w:pPr>
-        <w:ind w:firstLine="708"/>
-        <w:jc w:val="both"/>
-        <w:rPr>
-          <w:b/>
-          <w:bCs/>
-        </w:rPr>
-      </w:pPr>
-      <w:r>
-        <w:rPr>
-          <w:b/>
-          <w:bCs/>
-        </w:rPr>
-        <w:t>DSC_TIP_ORGAO</w:t>
-      </w:r>
-      <w:r>
-        <w:rPr>
-          <w:b/>
-          <w:bCs/>
-        </w:rPr>
-        <w:t>:</w:t>
-      </w:r>
-      <w:r>
-        <w:rPr>
-          <w:b/>
-          <w:bCs/>
-        </w:rPr>
-        <w:t xml:space="preserve"> </w:t>
-      </w:r>
-      <w:r>
-        <w:t>tipo de OJ</w:t>
-      </w:r>
-      <w:r>
-        <w:rPr>
-          <w:b/>
-          <w:bCs/>
-        </w:rPr>
-        <w:t>;</w:t>
-      </w:r>
-    </w:p>
-    <w:p>
-      <w:pPr>
-        <w:ind w:firstLine="708"/>
-        <w:jc w:val="both"/>
-      </w:pPr>
-      <w:r>
-        <w:rPr>
-          <w:b/>
-          <w:bCs/>
-        </w:rPr>
-        <w:t>TIP_ESFERA_JUSTICA</w:t>
-      </w:r>
-      <w:r>
-        <w:rPr>
-          <w:b/>
-          <w:bCs/>
-        </w:rPr>
-        <w:t>:</w:t>
-      </w:r>
-      <w:r>
-        <w:rPr>
-          <w:b/>
-          <w:bCs/>
-        </w:rPr>
-        <w:t xml:space="preserve"> </w:t>
-      </w:r>
-      <w:r>
-        <w:t>esfera de justiça;</w:t>
-      </w:r>
-    </w:p>
-    <w:p>
-      <w:pPr>
-        <w:ind w:firstLine="708"/>
-        <w:jc w:val="both"/>
-        <w:rPr>
-          <w:b/>
-          <w:bCs/>
-        </w:rPr>
-      </w:pPr>
-      <w:r>
-        <w:rPr>
-          <w:b/>
-          <w:bCs/>
-        </w:rPr>
-        <w:t>INT_ORDEM_ORGAO</w:t>
-      </w:r>
-      <w:r>
-        <w:rPr>
-          <w:b/>
-          <w:bCs/>
-        </w:rPr>
-        <w:t>:</w:t>
-      </w:r>
-      <w:r>
-        <w:rPr>
-          <w:b/>
-          <w:bCs/>
-        </w:rPr>
-        <w:t xml:space="preserve"> </w:t>
-      </w:r>
-      <w:r>
-        <w:t>atributo utilizado identificação ordinal da serventia (Ex: 1ª Vara)</w:t>
-      </w:r>
-      <w:r>
-        <w:t>;</w:t>
-      </w:r>
-    </w:p>
-    <w:p>
-      <w:pPr>
-        <w:ind w:firstLine="708"/>
-        <w:jc w:val="both"/>
-      </w:pPr>
-      <w:r>
-        <w:rPr>
-          <w:b/>
-          <w:bCs/>
-        </w:rPr>
-        <w:t>DSC_ORGAO</w:t>
-      </w:r>
-      <w:r>
-        <w:rPr>
-          <w:b/>
-          <w:bCs/>
-        </w:rPr>
-        <w:t>:</w:t>
-      </w:r>
-      <w:r>
-        <w:rPr>
-          <w:b/>
-          <w:bCs/>
-        </w:rPr>
-        <w:t xml:space="preserve"> </w:t>
-      </w:r>
-      <w:r>
-        <w:t>nome d</w:t>
-      </w:r>
-      <w:r>
-        <w:t>a serventia</w:t>
-      </w:r>
-      <w:r>
-        <w:t xml:space="preserve"> sem identificação </w:t>
-      </w:r>
-      <w:r>
-        <w:t>ordinal;</w:t>
-      </w:r>
-    </w:p>
-    <w:p>
-      <w:pPr>
-        <w:ind w:firstLine="708"/>
-        <w:jc w:val="both"/>
-        <w:rPr>
-          <w:b/>
-          <w:bCs/>
-        </w:rPr>
-      </w:pPr>
-      <w:r>
-        <w:rPr>
-          <w:b/>
-          <w:bCs/>
-        </w:rPr>
-        <w:t>DSC_DENOM_SERVENTIA_JUDICIAL</w:t>
-      </w:r>
-      <w:r>
-        <w:rPr>
-          <w:b/>
-          <w:bCs/>
-        </w:rPr>
-        <w:t>:</w:t>
-      </w:r>
-      <w:r>
-        <w:rPr>
-          <w:b/>
-          <w:bCs/>
-        </w:rPr>
-        <w:t xml:space="preserve"> </w:t>
-      </w:r>
-      <w:r>
-        <w:t>especificação da serventia</w:t>
-      </w:r>
-      <w:r>
-        <w:rPr>
-          <w:b/>
-          <w:bCs/>
-        </w:rPr>
-        <w:t>;</w:t>
-      </w:r>
-    </w:p>
-    <w:p>
-      <w:pPr>
-        <w:ind w:firstLine="708"/>
-        <w:jc w:val="both"/>
-        <w:rPr>
-          <w:b/>
-          <w:bCs/>
-        </w:rPr>
-      </w:pPr>
-      <w:r>
-        <w:rPr>
-          <w:b/>
-          <w:bCs/>
-        </w:rPr>
-        <w:lastRenderedPageBreak/>
-        <w:t>endereco_serventia</w:t>
-      </w:r>
-      <w:r>
-        <w:rPr>
-          <w:b/>
-          <w:bCs/>
-        </w:rPr>
-        <w:t>:</w:t>
-      </w:r>
-      <w:r>
-        <w:t xml:space="preserve"> endereço;</w:t>
-      </w:r>
-    </w:p>
-    <w:p>
-      <w:pPr>
-        <w:ind w:firstLine="708"/>
-        <w:jc w:val="both"/>
-        <w:rPr>
-          <w:b/>
-          <w:bCs/>
-        </w:rPr>
-      </w:pPr>
-      <w:r>
-        <w:rPr>
-          <w:b/>
-          <w:bCs/>
-        </w:rPr>
-        <w:t>cep_serventia</w:t>
-      </w:r>
-      <w:r>
-        <w:rPr>
-          <w:b/>
-          <w:bCs/>
-        </w:rPr>
-        <w:t>:</w:t>
-      </w:r>
-      <w:r>
-        <w:rPr>
-          <w:b/>
-          <w:bCs/>
-        </w:rPr>
-        <w:t xml:space="preserve"> </w:t>
-      </w:r>
-      <w:r>
-        <w:t>CEP;</w:t>
-      </w:r>
-    </w:p>
-    <w:p>
-      <w:pPr>
-        <w:ind w:firstLine="708"/>
-        <w:jc w:val="both"/>
-      </w:pPr>
-      <w:r>
-        <w:rPr>
-          <w:b/>
-          <w:bCs/>
-        </w:rPr>
-        <w:t>LATITUDE</w:t>
-      </w:r>
-      <w:r>
-        <w:rPr>
-          <w:b/>
-          <w:bCs/>
-        </w:rPr>
-        <w:t>:</w:t>
-      </w:r>
-      <w:r>
-        <w:rPr>
-          <w:b/>
-          <w:bCs/>
-        </w:rPr>
-        <w:t xml:space="preserve"> </w:t>
-      </w:r>
-      <w:r>
-        <w:t>coordenadas de latitude;</w:t>
-      </w:r>
-    </w:p>
-    <w:p>
-      <w:pPr>
-        <w:ind w:firstLine="708"/>
-        <w:jc w:val="both"/>
-        <w:rPr>
           <w:u w:val="single"/>
         </w:rPr>
       </w:pPr>
@@ -4393,14 +4735,7 @@
           <w:b/>
           <w:bCs/>
         </w:rPr>
-        <w:t>LONGITUDE</w:t>
-      </w:r>
-      <w:r>
-        <w:rPr>
-          <w:b/>
-          <w:bCs/>
-        </w:rPr>
-        <w:t>:</w:t>
+        <w:t>LONGITUDE:</w:t>
       </w:r>
       <w:r>
         <w:rPr>
@@ -4413,19 +4748,7 @@
         <w:rPr>
           <w:u w:val="single"/>
         </w:rPr>
-        <w:t xml:space="preserve">coordenadas de </w:t>
-      </w:r>
-      <w:r>
-        <w:rPr>
-          <w:u w:val="single"/>
-        </w:rPr>
-        <w:t>longitude</w:t>
-      </w:r>
-      <w:r>
-        <w:rPr>
-          <w:u w:val="single"/>
-        </w:rPr>
-        <w:t>;</w:t>
+        <w:t>coordenadas de longitude;</w:t>
       </w:r>
     </w:p>
     <w:p>
@@ -4501,6 +4824,103 @@
     </w:sectPr>
   </w:body>
 </w:document>
+</file>
+
+<file path=word/numbering.xml><?xml version="1.0" encoding="utf-8"?>
+<w:numbering xmlns:wpc="http://schemas.microsoft.com/office/word/2010/wordprocessingCanvas" xmlns:cx="http://schemas.microsoft.com/office/drawing/2014/chartex" xmlns:cx1="http://schemas.microsoft.com/office/drawing/2015/9/8/chartex" xmlns:cx2="http://schemas.microsoft.com/office/drawing/2015/10/21/chartex" xmlns:cx3="http://schemas.microsoft.com/office/drawing/2016/5/9/chartex" xmlns:cx4="http://schemas.microsoft.com/office/drawing/2016/5/10/chartex" xmlns:cx5="http://schemas.microsoft.com/office/drawing/2016/5/11/chartex" xmlns:cx6="http://schemas.microsoft.com/office/drawing/2016/5/12/chartex" xmlns:cx7="http://schemas.microsoft.com/office/drawing/2016/5/13/chartex" xmlns:cx8="http://schemas.microsoft.com/office/drawing/2016/5/14/chartex" xmlns:mc="http://schemas.openxmlformats.org/markup-compatibility/2006" xmlns:aink="http://schemas.microsoft.com/office/drawing/2016/ink" xmlns:am3d="http://schemas.microsoft.com/office/drawing/2017/model3d" xmlns:o="urn:schemas-microsoft-com:office:office" xmlns:r="http://schemas.openxmlformats.org/officeDocument/2006/relationships" xmlns:m="http://schemas.openxmlformats.org/officeDocument/2006/math" xmlns:v="urn:schemas-microsoft-com:vml" xmlns:wp14="http://schemas.microsoft.com/office/word/2010/wordprocessingDrawing" xmlns:wp="http://schemas.openxmlformats.org/drawingml/2006/wordprocessingDrawing" xmlns:w10="urn:schemas-microsoft-com:office:word" xmlns:w="http://schemas.openxmlformats.org/wordprocessingml/2006/main" xmlns:w14="http://schemas.microsoft.com/office/word/2010/wordml" xmlns:w15="http://schemas.microsoft.com/office/word/2012/wordml" xmlns:w16cex="http://schemas.microsoft.com/office/word/2018/wordml/cex" xmlns:w16cid="http://schemas.microsoft.com/office/word/2016/wordml/cid" xmlns:w16="http://schemas.microsoft.com/office/word/2018/wordml" xmlns:w16se="http://schemas.microsoft.com/office/word/2015/wordml/symex" xmlns:wpg="http://schemas.microsoft.com/office/word/2010/wordprocessingGroup" xmlns:wpi="http://schemas.microsoft.com/office/word/2010/wordprocessingInk" xmlns:wne="http://schemas.microsoft.com/office/word/2006/wordml" xmlns:wps="http://schemas.microsoft.com/office/word/2010/wordprocessingShape" mc:Ignorable="w14 w15 w16se w16cid w16 w16cex wp14">
+  <w:abstractNum w:abstractNumId="0" w15:restartNumberingAfterBreak="0">
+    <w:nsid w:val="214F1D8A"/>
+    <w:multiLevelType w:val="hybridMultilevel"/>
+    <w:tmpl w:val="C862EEA8"/>
+    <w:lvl w:ilvl="0" w:tplc="AF0045C4">
+      <w:start w:val="1"/>
+      <w:numFmt w:val="decimal"/>
+      <w:lvlText w:val="%1."/>
+      <w:lvlJc w:val="left"/>
+      <w:pPr>
+        <w:ind w:left="1068" w:hanging="360"/>
+      </w:pPr>
+      <w:rPr>
+        <w:rFonts w:hint="default"/>
+      </w:rPr>
+    </w:lvl>
+    <w:lvl w:ilvl="1" w:tplc="04090019">
+      <w:start w:val="1"/>
+      <w:numFmt w:val="lowerLetter"/>
+      <w:lvlText w:val="%2."/>
+      <w:lvlJc w:val="left"/>
+      <w:pPr>
+        <w:ind w:left="1788" w:hanging="360"/>
+      </w:pPr>
+    </w:lvl>
+    <w:lvl w:ilvl="2" w:tplc="0409001B" w:tentative="1">
+      <w:start w:val="1"/>
+      <w:numFmt w:val="lowerRoman"/>
+      <w:lvlText w:val="%3."/>
+      <w:lvlJc w:val="right"/>
+      <w:pPr>
+        <w:ind w:left="2508" w:hanging="180"/>
+      </w:pPr>
+    </w:lvl>
+    <w:lvl w:ilvl="3" w:tplc="0409000F" w:tentative="1">
+      <w:start w:val="1"/>
+      <w:numFmt w:val="decimal"/>
+      <w:lvlText w:val="%4."/>
+      <w:lvlJc w:val="left"/>
+      <w:pPr>
+        <w:ind w:left="3228" w:hanging="360"/>
+      </w:pPr>
+    </w:lvl>
+    <w:lvl w:ilvl="4" w:tplc="04090019" w:tentative="1">
+      <w:start w:val="1"/>
+      <w:numFmt w:val="lowerLetter"/>
+      <w:lvlText w:val="%5."/>
+      <w:lvlJc w:val="left"/>
+      <w:pPr>
+        <w:ind w:left="3948" w:hanging="360"/>
+      </w:pPr>
+    </w:lvl>
+    <w:lvl w:ilvl="5" w:tplc="0409001B" w:tentative="1">
+      <w:start w:val="1"/>
+      <w:numFmt w:val="lowerRoman"/>
+      <w:lvlText w:val="%6."/>
+      <w:lvlJc w:val="right"/>
+      <w:pPr>
+        <w:ind w:left="4668" w:hanging="180"/>
+      </w:pPr>
+    </w:lvl>
+    <w:lvl w:ilvl="6" w:tplc="0409000F" w:tentative="1">
+      <w:start w:val="1"/>
+      <w:numFmt w:val="decimal"/>
+      <w:lvlText w:val="%7."/>
+      <w:lvlJc w:val="left"/>
+      <w:pPr>
+        <w:ind w:left="5388" w:hanging="360"/>
+      </w:pPr>
+    </w:lvl>
+    <w:lvl w:ilvl="7" w:tplc="04090019" w:tentative="1">
+      <w:start w:val="1"/>
+      <w:numFmt w:val="lowerLetter"/>
+      <w:lvlText w:val="%8."/>
+      <w:lvlJc w:val="left"/>
+      <w:pPr>
+        <w:ind w:left="6108" w:hanging="360"/>
+      </w:pPr>
+    </w:lvl>
+    <w:lvl w:ilvl="8" w:tplc="0409001B" w:tentative="1">
+      <w:start w:val="1"/>
+      <w:numFmt w:val="lowerRoman"/>
+      <w:lvlText w:val="%9."/>
+      <w:lvlJc w:val="right"/>
+      <w:pPr>
+        <w:ind w:left="6828" w:hanging="180"/>
+      </w:pPr>
+    </w:lvl>
+  </w:abstractNum>
+  <w:num w:numId="1">
+    <w:abstractNumId w:val="0"/>
+  </w:num>
+</w:numbering>
 </file>
 
 <file path=word/styles.xml><?xml version="1.0" encoding="utf-8"?>
@@ -4902,13 +5322,13 @@
     <w:name w:val="Normal"/>
     <w:qFormat/>
   </w:style>
-  <w:style w:type="character" w:default="1" w:styleId="Fontepargpadro">
+  <w:style w:type="character" w:default="1" w:styleId="DefaultParagraphFont">
     <w:name w:val="Default Paragraph Font"/>
     <w:uiPriority w:val="1"/>
     <w:semiHidden/>
     <w:unhideWhenUsed/>
   </w:style>
-  <w:style w:type="table" w:default="1" w:styleId="Tabelanormal">
+  <w:style w:type="table" w:default="1" w:styleId="TableNormal">
     <w:name w:val="Normal Table"/>
     <w:uiPriority w:val="99"/>
     <w:semiHidden/>
@@ -4923,7 +5343,7 @@
       </w:tblCellMar>
     </w:tblPr>
   </w:style>
-  <w:style w:type="numbering" w:default="1" w:styleId="Semlista">
+  <w:style w:type="numbering" w:default="1" w:styleId="NoList">
     <w:name w:val="No List"/>
     <w:uiPriority w:val="99"/>
     <w:semiHidden/>
@@ -4931,7 +5351,7 @@
   </w:style>
   <w:style w:type="character" w:styleId="Hyperlink">
     <w:name w:val="Hyperlink"/>
-    <w:basedOn w:val="Fontepargpadro"/>
+    <w:basedOn w:val="DefaultParagraphFont"/>
     <w:uiPriority w:val="99"/>
     <w:unhideWhenUsed/>
     <w:rsid w:val="00BD56E6"/>
@@ -4940,9 +5360,9 @@
       <w:u w:val="single"/>
     </w:rPr>
   </w:style>
-  <w:style w:type="character" w:styleId="MenoPendente">
+  <w:style w:type="character" w:styleId="UnresolvedMention">
     <w:name w:val="Unresolved Mention"/>
-    <w:basedOn w:val="Fontepargpadro"/>
+    <w:basedOn w:val="DefaultParagraphFont"/>
     <w:uiPriority w:val="99"/>
     <w:semiHidden/>
     <w:unhideWhenUsed/>
@@ -4951,6 +5371,17 @@
       <w:color w:val="605E5C"/>
       <w:shd w:val="clear" w:color="auto" w:fill="E1DFDD"/>
     </w:rPr>
+  </w:style>
+  <w:style w:type="paragraph" w:styleId="ListParagraph">
+    <w:name w:val="List Paragraph"/>
+    <w:basedOn w:val="Normal"/>
+    <w:uiPriority w:val="34"/>
+    <w:qFormat/>
+    <w:rsid w:val="0026330B"/>
+    <w:pPr>
+      <w:ind w:left="720"/>
+      <w:contextualSpacing/>
+    </w:pPr>
   </w:style>
 </w:styles>
 </file>
@@ -5251,6 +5682,15 @@
 </file>
 
 <file path=customXml/item1.xml><?xml version="1.0" encoding="utf-8"?>
+<?mso-contentType ?>
+<FormTemplates xmlns="http://schemas.microsoft.com/sharepoint/v3/contenttype/forms">
+  <Display>DocumentLibraryForm</Display>
+  <Edit>DocumentLibraryForm</Edit>
+  <New>DocumentLibraryForm</New>
+</FormTemplates>
+</file>
+
+<file path=customXml/item2.xml><?xml version="1.0" encoding="utf-8"?>
 <ct:contentTypeSchema xmlns:ct="http://schemas.microsoft.com/office/2006/metadata/contentType" xmlns:ma="http://schemas.microsoft.com/office/2006/metadata/properties/metaAttributes" ct:_="" ma:_="" ma:contentTypeName="Document" ma:contentTypeID="0x010100D07E3A6381102D47B61EB5EEF442D40A" ma:contentTypeVersion="9" ma:contentTypeDescription="Create a new document." ma:contentTypeScope="" ma:versionID="c473ecd5ac70d56b0dca0212970096bf">
   <xsd:schema xmlns:xsd="http://www.w3.org/2001/XMLSchema" xmlns:xs="http://www.w3.org/2001/XMLSchema" xmlns:p="http://schemas.microsoft.com/office/2006/metadata/properties" xmlns:ns3="c48206d6-6d01-4869-8589-37841877a677" xmlns:ns4="e68ebbd4-468f-421e-b26e-4d78e958d33c" targetNamespace="http://schemas.microsoft.com/office/2006/metadata/properties" ma:root="true" ma:fieldsID="4a5ae9a1ea04846bab4360d12a87d663" ns3:_="" ns4:_="">
     <xsd:import namespace="c48206d6-6d01-4869-8589-37841877a677"/>
@@ -5447,22 +5887,21 @@
 </ct:contentTypeSchema>
 </file>
 
-<file path=customXml/item2.xml><?xml version="1.0" encoding="utf-8"?>
+<file path=customXml/item3.xml><?xml version="1.0" encoding="utf-8"?>
 <p:properties xmlns:p="http://schemas.microsoft.com/office/2006/metadata/properties" xmlns:xsi="http://www.w3.org/2001/XMLSchema-instance" xmlns:pc="http://schemas.microsoft.com/office/infopath/2007/PartnerControls">
   <documentManagement/>
 </p:properties>
 </file>
 
-<file path=customXml/item3.xml><?xml version="1.0" encoding="utf-8"?>
-<?mso-contentType ?>
-<FormTemplates xmlns="http://schemas.microsoft.com/sharepoint/v3/contenttype/forms">
-  <Display>DocumentLibraryForm</Display>
-  <Edit>DocumentLibraryForm</Edit>
-  <New>DocumentLibraryForm</New>
-</FormTemplates>
+<file path=customXml/itemProps1.xml><?xml version="1.0" encoding="utf-8"?>
+<ds:datastoreItem xmlns:ds="http://schemas.openxmlformats.org/officeDocument/2006/customXml" ds:itemID="{BA75FA61-E85F-449D-A0A5-4FA9C391B312}">
+  <ds:schemaRefs>
+    <ds:schemaRef ds:uri="http://schemas.microsoft.com/sharepoint/v3/contenttype/forms"/>
+  </ds:schemaRefs>
+</ds:datastoreItem>
 </file>
 
-<file path=customXml/itemProps1.xml><?xml version="1.0" encoding="utf-8"?>
+<file path=customXml/itemProps2.xml><?xml version="1.0" encoding="utf-8"?>
 <ds:datastoreItem xmlns:ds="http://schemas.openxmlformats.org/officeDocument/2006/customXml" ds:itemID="{EDF3F353-2164-4998-AD62-BA239A6A020C}">
   <ds:schemaRefs>
     <ds:schemaRef ds:uri="http://schemas.microsoft.com/office/2006/metadata/contentType"/>
@@ -5481,19 +5920,11 @@
 </ds:datastoreItem>
 </file>
 
-<file path=customXml/itemProps2.xml><?xml version="1.0" encoding="utf-8"?>
+<file path=customXml/itemProps3.xml><?xml version="1.0" encoding="utf-8"?>
 <ds:datastoreItem xmlns:ds="http://schemas.openxmlformats.org/officeDocument/2006/customXml" ds:itemID="{851CB2F6-A303-4BE2-982B-F36C4A6B0F57}">
   <ds:schemaRefs>
     <ds:schemaRef ds:uri="http://schemas.microsoft.com/office/2006/metadata/properties"/>
     <ds:schemaRef ds:uri="http://schemas.microsoft.com/office/infopath/2007/PartnerControls"/>
   </ds:schemaRefs>
 </ds:datastoreItem>
-</file>
-
-<file path=customXml/itemProps3.xml><?xml version="1.0" encoding="utf-8"?>
-<ds:datastoreItem xmlns:ds="http://schemas.openxmlformats.org/officeDocument/2006/customXml" ds:itemID="{BA75FA61-E85F-449D-A0A5-4FA9C391B312}">
-  <ds:schemaRefs>
-    <ds:schemaRef ds:uri="http://schemas.microsoft.com/sharepoint/v3/contenttype/forms"/>
-  </ds:schemaRefs>
-</ds:datastoreItem>
 </file>
</xml_diff>